<commit_message>
[V1U:B-99761] Update webapi documents
</commit_message>
<xml_diff>
--- a/docs/webapi/Sage300SDK_DeveloperReference.docx
+++ b/docs/webapi/Sage300SDK_DeveloperReference.docx
@@ -54,7 +54,7 @@
         </w:sectPr>
       </w:pPr>
       <w:r>
-        <w:t>September</w:t>
+        <w:t>November</w:t>
       </w:r>
       <w:r>
         <w:t xml:space="preserve"> 201</w:t>
@@ -62,6 +62,8 @@
       <w:r>
         <w:t>9</w:t>
       </w:r>
+      <w:bookmarkStart w:id="0" w:name="_GoBack"/>
+      <w:bookmarkEnd w:id="0"/>
     </w:p>
     <w:p>
       <w:pPr>
@@ -2729,8 +2731,6 @@
       <w:r>
         <w:fldChar w:fldCharType="end"/>
       </w:r>
-      <w:bookmarkStart w:id="0" w:name="_GoBack"/>
-      <w:bookmarkEnd w:id="0"/>
     </w:p>
     <w:p>
       <w:pPr>
@@ -4301,8 +4301,8 @@
       <w:pPr>
         <w:pStyle w:val="SAGEHeading3"/>
       </w:pPr>
-      <w:bookmarkStart w:id="14" w:name="_Toc446514906"/>
-      <w:bookmarkStart w:id="15" w:name="_Toc19705133"/>
+      <w:bookmarkStart w:id="14" w:name="_Toc19705133"/>
+      <w:bookmarkStart w:id="15" w:name="_Toc446514906"/>
       <w:r>
         <w:t xml:space="preserve">Ordering of </w:t>
       </w:r>
@@ -4312,7 +4312,7 @@
       <w:r>
         <w:t>roperties</w:t>
       </w:r>
-      <w:bookmarkEnd w:id="15"/>
+      <w:bookmarkEnd w:id="14"/>
     </w:p>
     <w:p>
       <w:pPr>
@@ -4490,7 +4490,7 @@
       <w:r>
         <w:t>esources</w:t>
       </w:r>
-      <w:bookmarkEnd w:id="14"/>
+      <w:bookmarkEnd w:id="15"/>
       <w:bookmarkEnd w:id="17"/>
       <w:bookmarkEnd w:id="18"/>
     </w:p>
@@ -4855,7 +4855,15 @@
       </w:r>
       <w:proofErr w:type="spellEnd"/>
       <w:r>
-        <w:t xml:space="preserve"> Name="CustomerNumber" /&gt;</w:t>
+        <w:t xml:space="preserve"> Name="</w:t>
+      </w:r>
+      <w:proofErr w:type="spellStart"/>
+      <w:r>
+        <w:t>CustomerNumber</w:t>
+      </w:r>
+      <w:proofErr w:type="spellEnd"/>
+      <w:r>
+        <w:t>" /&gt;</w:t>
       </w:r>
     </w:p>
     <w:p>
@@ -4871,7 +4879,15 @@
         <w:pStyle w:val="SAGETextCodesection"/>
       </w:pPr>
       <w:r>
-        <w:t xml:space="preserve">                &lt;Property Name="CustomerNumber" Type="</w:t>
+        <w:t xml:space="preserve">                &lt;Property Name="</w:t>
+      </w:r>
+      <w:proofErr w:type="spellStart"/>
+      <w:r>
+        <w:t>CustomerNumber</w:t>
+      </w:r>
+      <w:proofErr w:type="spellEnd"/>
+      <w:r>
+        <w:t>" Type="</w:t>
       </w:r>
       <w:proofErr w:type="spellStart"/>
       <w:r>
@@ -5203,7 +5219,15 @@
         <w:pStyle w:val="SAGETextCodesection"/>
       </w:pPr>
       <w:r>
-        <w:t xml:space="preserve">                &lt;Property Name="CustomerNumber" Type="</w:t>
+        <w:t xml:space="preserve">                &lt;Property Name="</w:t>
+      </w:r>
+      <w:proofErr w:type="spellStart"/>
+      <w:r>
+        <w:t>CustomerNumber</w:t>
+      </w:r>
+      <w:proofErr w:type="spellEnd"/>
+      <w:r>
+        <w:t>" Type="</w:t>
       </w:r>
       <w:proofErr w:type="spellStart"/>
       <w:r>
@@ -5581,7 +5605,15 @@
       </w:r>
       <w:proofErr w:type="spellEnd"/>
       <w:r>
-        <w:t xml:space="preserve"> Name="CustomerNumber" /&gt;</w:t>
+        <w:t xml:space="preserve"> Name="</w:t>
+      </w:r>
+      <w:proofErr w:type="spellStart"/>
+      <w:r>
+        <w:t>CustomerNumber</w:t>
+      </w:r>
+      <w:proofErr w:type="spellEnd"/>
+      <w:r>
+        <w:t>" /&gt;</w:t>
       </w:r>
     </w:p>
     <w:p>
@@ -5598,7 +5630,15 @@
       </w:pPr>
       <w:r>
         <w:lastRenderedPageBreak/>
-        <w:t>&lt;Property Name="CustomerNumber" Type="</w:t>
+        <w:t>&lt;Property Name="</w:t>
+      </w:r>
+      <w:proofErr w:type="spellStart"/>
+      <w:r>
+        <w:t>CustomerNumber</w:t>
+      </w:r>
+      <w:proofErr w:type="spellEnd"/>
+      <w:r>
+        <w:t>" Type="</w:t>
       </w:r>
       <w:proofErr w:type="spellStart"/>
       <w:r>
@@ -5900,7 +5940,15 @@
         <w:t xml:space="preserve">    </w:t>
       </w:r>
       <w:r>
-        <w:t>&lt;Property Name="CustomerNumber" Type="</w:t>
+        <w:t>&lt;Property Name="</w:t>
+      </w:r>
+      <w:proofErr w:type="spellStart"/>
+      <w:r>
+        <w:t>CustomerNumber</w:t>
+      </w:r>
+      <w:proofErr w:type="spellEnd"/>
+      <w:r>
+        <w:t>" Type="</w:t>
       </w:r>
       <w:proofErr w:type="spellStart"/>
       <w:r>
@@ -7891,17 +7939,12 @@
               <w:t xml:space="preserve">bool </w:t>
             </w:r>
             <w:proofErr w:type="spellStart"/>
-            <w:proofErr w:type="gramStart"/>
             <w:r>
               <w:t>substringof</w:t>
             </w:r>
             <w:proofErr w:type="spellEnd"/>
             <w:r>
-              <w:t>(</w:t>
-            </w:r>
-            <w:proofErr w:type="gramEnd"/>
-            <w:r>
-              <w:t>string po, string p1)</w:t>
+              <w:t>(string po, string p1)</w:t>
             </w:r>
           </w:p>
         </w:tc>
@@ -7934,7 +7977,21 @@
               <w:rPr>
                 <w:rStyle w:val="SAGETextCodeinline"/>
               </w:rPr>
-              <w:t>('BAR', CustomerNumber)</w:t>
+              <w:t xml:space="preserve">('BAR', </w:t>
+            </w:r>
+            <w:proofErr w:type="spellStart"/>
+            <w:r>
+              <w:rPr>
+                <w:rStyle w:val="SAGETextCodeinline"/>
+              </w:rPr>
+              <w:t>CustomerNumber</w:t>
+            </w:r>
+            <w:proofErr w:type="spellEnd"/>
+            <w:r>
+              <w:rPr>
+                <w:rStyle w:val="SAGETextCodeinline"/>
+              </w:rPr>
+              <w:t>)</w:t>
             </w:r>
           </w:p>
         </w:tc>
@@ -7952,17 +8009,12 @@
               <w:t xml:space="preserve">bool </w:t>
             </w:r>
             <w:proofErr w:type="spellStart"/>
-            <w:proofErr w:type="gramStart"/>
             <w:r>
               <w:t>endswith</w:t>
             </w:r>
             <w:proofErr w:type="spellEnd"/>
             <w:r>
-              <w:t>(</w:t>
-            </w:r>
-            <w:proofErr w:type="gramEnd"/>
-            <w:r>
-              <w:t>string p0, string p1)</w:t>
+              <w:t>(string p0, string p1)</w:t>
             </w:r>
           </w:p>
         </w:tc>
@@ -7995,13 +8047,27 @@
               <w:rPr>
                 <w:rStyle w:val="SAGETextCodeinline"/>
               </w:rPr>
-              <w:t>(CustomerN</w:t>
+              <w:t>(</w:t>
+            </w:r>
+            <w:proofErr w:type="spellStart"/>
+            <w:r>
+              <w:rPr>
+                <w:rStyle w:val="SAGETextCodeinline"/>
+              </w:rPr>
+              <w:t>CustomerN</w:t>
             </w:r>
             <w:r>
               <w:rPr>
                 <w:rStyle w:val="SAGETextCodeinline"/>
               </w:rPr>
-              <w:t>umber, 'MART</w:t>
+              <w:t>umber</w:t>
+            </w:r>
+            <w:proofErr w:type="spellEnd"/>
+            <w:r>
+              <w:rPr>
+                <w:rStyle w:val="SAGETextCodeinline"/>
+              </w:rPr>
+              <w:t>, 'MART</w:t>
             </w:r>
             <w:r>
               <w:rPr>
@@ -8025,17 +8091,12 @@
               <w:t xml:space="preserve">bool </w:t>
             </w:r>
             <w:proofErr w:type="spellStart"/>
-            <w:proofErr w:type="gramStart"/>
             <w:r>
               <w:t>startswith</w:t>
             </w:r>
             <w:proofErr w:type="spellEnd"/>
             <w:r>
-              <w:t>(</w:t>
-            </w:r>
-            <w:proofErr w:type="gramEnd"/>
-            <w:r>
-              <w:t>string p0, string p1)</w:t>
+              <w:t>(string p0, string p1)</w:t>
             </w:r>
           </w:p>
         </w:tc>
@@ -8068,7 +8129,21 @@
               <w:rPr>
                 <w:rStyle w:val="SAGETextCodeinline"/>
               </w:rPr>
-              <w:t>(CustomerNumber, 'BAR')</w:t>
+              <w:t>(</w:t>
+            </w:r>
+            <w:proofErr w:type="spellStart"/>
+            <w:r>
+              <w:rPr>
+                <w:rStyle w:val="SAGETextCodeinline"/>
+              </w:rPr>
+              <w:t>CustomerNumber</w:t>
+            </w:r>
+            <w:proofErr w:type="spellEnd"/>
+            <w:r>
+              <w:rPr>
+                <w:rStyle w:val="SAGETextCodeinline"/>
+              </w:rPr>
+              <w:t>, 'BAR')</w:t>
             </w:r>
           </w:p>
         </w:tc>
@@ -8083,15 +8158,7 @@
           </w:tcPr>
           <w:p>
             <w:r>
-              <w:t xml:space="preserve">int </w:t>
-            </w:r>
-            <w:proofErr w:type="gramStart"/>
-            <w:r>
-              <w:t>length(</w:t>
-            </w:r>
-            <w:proofErr w:type="gramEnd"/>
-            <w:r>
-              <w:t>string p0)</w:t>
+              <w:t>int length(string p0)</w:t>
             </w:r>
           </w:p>
         </w:tc>
@@ -11288,27 +11355,14 @@
           <w:pPr>
             <w:pStyle w:val="SAGEFooter"/>
           </w:pPr>
-          <w:r>
-            <w:fldChar w:fldCharType="begin"/>
-          </w:r>
-          <w:r>
-            <w:instrText xml:space="preserve"> STYLEREF  SAGE_Title  \* MERGEFORMAT </w:instrText>
-          </w:r>
-          <w:r>
-            <w:fldChar w:fldCharType="separate"/>
-          </w:r>
-          <w:r>
-            <w:rPr>
-              <w:noProof/>
-            </w:rPr>
-            <w:t>Sage 300 Web API</w:t>
-          </w:r>
-          <w:r>
-            <w:rPr>
-              <w:noProof/>
-            </w:rPr>
-            <w:fldChar w:fldCharType="end"/>
-          </w:r>
+          <w:fldSimple w:instr=" STYLEREF  SAGE_Title  \* MERGEFORMAT ">
+            <w:r>
+              <w:rPr>
+                <w:noProof/>
+              </w:rPr>
+              <w:t>Sage 300 Web API</w:t>
+            </w:r>
+          </w:fldSimple>
           <w:r>
             <w:rPr>
               <w:noProof/>
@@ -11454,27 +11508,14 @@
           <w:pPr>
             <w:pStyle w:val="SAGEFooter"/>
           </w:pPr>
-          <w:r>
-            <w:fldChar w:fldCharType="begin"/>
-          </w:r>
-          <w:r>
-            <w:instrText xml:space="preserve"> STYLEREF  SAGE_Title  \* MERGEFORMAT </w:instrText>
-          </w:r>
-          <w:r>
-            <w:fldChar w:fldCharType="separate"/>
-          </w:r>
-          <w:r>
-            <w:rPr>
-              <w:noProof/>
-            </w:rPr>
-            <w:t>Sage 300 Web API</w:t>
-          </w:r>
-          <w:r>
-            <w:rPr>
-              <w:noProof/>
-            </w:rPr>
-            <w:fldChar w:fldCharType="end"/>
-          </w:r>
+          <w:fldSimple w:instr=" STYLEREF  SAGE_Title  \* MERGEFORMAT ">
+            <w:r>
+              <w:rPr>
+                <w:noProof/>
+              </w:rPr>
+              <w:t>Sage 300 Web API</w:t>
+            </w:r>
+          </w:fldSimple>
           <w:r>
             <w:rPr>
               <w:noProof/>
@@ -11744,27 +11785,14 @@
     <w:pPr>
       <w:pStyle w:val="SAGEHeader"/>
     </w:pPr>
-    <w:r>
-      <w:fldChar w:fldCharType="begin"/>
-    </w:r>
-    <w:r>
-      <w:instrText xml:space="preserve"> STYLEREF  "SAGE_Heading 1"  \* MERGEFORMAT </w:instrText>
-    </w:r>
-    <w:r>
-      <w:fldChar w:fldCharType="separate"/>
-    </w:r>
-    <w:r>
-      <w:rPr>
-        <w:noProof/>
-      </w:rPr>
-      <w:t>Requesting a resource entry (HTTP GET)</w:t>
-    </w:r>
-    <w:r>
-      <w:rPr>
-        <w:noProof/>
-      </w:rPr>
-      <w:fldChar w:fldCharType="end"/>
-    </w:r>
+    <w:fldSimple w:instr=" STYLEREF  &quot;SAGE_Heading 1&quot;  \* MERGEFORMAT ">
+      <w:r>
+        <w:rPr>
+          <w:noProof/>
+        </w:rPr>
+        <w:t>Requesting a resource entry (HTTP GET)</w:t>
+      </w:r>
+    </w:fldSimple>
   </w:p>
 </w:hdr>
 </file>
@@ -11802,14 +11830,14 @@
         <v:path o:extrusionok="f" gradientshapeok="t" o:connecttype="rect"/>
         <o:lock v:ext="edit" aspectratio="t"/>
       </v:shapetype>
-      <v:shape id="_x0000_i1030" type="#_x0000_t75" style="width:20.25pt;height:20.25pt" o:bullet="t">
+      <v:shape id="_x0000_i1034" type="#_x0000_t75" style="width:20.25pt;height:20.25pt" o:bullet="t">
         <v:imagedata r:id="rId1" o:title="clip_image001"/>
       </v:shape>
     </w:pict>
   </w:numPicBullet>
   <w:numPicBullet w:numPicBulletId="1">
     <w:pict>
-      <v:shape id="_x0000_i1031" type="#_x0000_t75" style="width:118.5pt;height:118.5pt" o:bullet="t">
+      <v:shape id="_x0000_i1035" type="#_x0000_t75" style="width:118.5pt;height:118.5pt" o:bullet="t">
         <v:imagedata r:id="rId2" o:title="clip_image002"/>
       </v:shape>
     </w:pict>
@@ -15170,7 +15198,7 @@
       </w:pPr>
     </w:pPrDefault>
   </w:docDefaults>
-  <w:latentStyles w:defLockedState="0" w:defUIPriority="99" w:defSemiHidden="0" w:defUnhideWhenUsed="0" w:defQFormat="0" w:count="377">
+  <w:latentStyles w:defLockedState="0" w:defUIPriority="99" w:defSemiHidden="0" w:defUnhideWhenUsed="0" w:defQFormat="0" w:count="376">
     <w:lsdException w:name="Normal" w:uiPriority="0"/>
     <w:lsdException w:name="heading 1" w:uiPriority="9"/>
     <w:lsdException w:name="heading 2" w:semiHidden="1" w:uiPriority="9" w:unhideWhenUsed="1"/>
@@ -15276,6 +15304,7 @@
     <w:lsdException w:name="HTML Sample" w:semiHidden="1" w:unhideWhenUsed="1"/>
     <w:lsdException w:name="HTML Typewriter" w:semiHidden="1" w:unhideWhenUsed="1"/>
     <w:lsdException w:name="HTML Variable" w:semiHidden="1" w:unhideWhenUsed="1"/>
+    <w:lsdException w:name="Normal Table" w:semiHidden="1" w:unhideWhenUsed="1"/>
     <w:lsdException w:name="annotation subject" w:semiHidden="1" w:unhideWhenUsed="1"/>
     <w:lsdException w:name="No List" w:semiHidden="1" w:unhideWhenUsed="1"/>
     <w:lsdException w:name="Outline List 1" w:semiHidden="1" w:unhideWhenUsed="1"/>
@@ -15318,8 +15347,11 @@
     <w:lsdException w:name="Table Contemporary" w:semiHidden="1" w:unhideWhenUsed="1"/>
     <w:lsdException w:name="Table Elegant" w:semiHidden="1" w:unhideWhenUsed="1"/>
     <w:lsdException w:name="Table Professional" w:semiHidden="1" w:unhideWhenUsed="1"/>
+    <w:lsdException w:name="Table Subtle 1" w:semiHidden="1" w:unhideWhenUsed="1"/>
     <w:lsdException w:name="Table Subtle 2" w:semiHidden="1" w:unhideWhenUsed="1"/>
     <w:lsdException w:name="Table Web 1" w:semiHidden="1" w:unhideWhenUsed="1"/>
+    <w:lsdException w:name="Table Web 2" w:semiHidden="1" w:unhideWhenUsed="1"/>
+    <w:lsdException w:name="Table Web 3" w:semiHidden="1" w:unhideWhenUsed="1"/>
     <w:lsdException w:name="Balloon Text" w:semiHidden="1" w:unhideWhenUsed="1"/>
     <w:lsdException w:name="Table Grid" w:uiPriority="59"/>
     <w:lsdException w:name="Table Theme" w:semiHidden="1" w:unhideWhenUsed="1"/>
@@ -15543,7 +15575,6 @@
     <w:lsdException w:name="Hashtag" w:semiHidden="1" w:unhideWhenUsed="1"/>
     <w:lsdException w:name="Unresolved Mention" w:semiHidden="1" w:unhideWhenUsed="1"/>
     <w:lsdException w:name="Smart Link" w:semiHidden="1" w:unhideWhenUsed="1"/>
-    <w:lsdException w:name="Smart Link Error" w:semiHidden="1" w:unhideWhenUsed="1"/>
   </w:latentStyles>
   <w:style w:type="paragraph" w:default="1" w:styleId="Normal">
     <w:name w:val="Normal"/>
@@ -32519,7 +32550,7 @@
 </file>
 
 <file path=customXml/itemProps1.xml><?xml version="1.0" encoding="utf-8"?>
-<ds:datastoreItem xmlns:ds="http://schemas.openxmlformats.org/officeDocument/2006/customXml" ds:itemID="{0F8C8C8E-1FBD-4C29-8D0E-15C46D63E00F}">
+<ds:datastoreItem xmlns:ds="http://schemas.openxmlformats.org/officeDocument/2006/customXml" ds:itemID="{9F5A04D5-E367-4C18-BB7B-ED640955BFBB}">
   <ds:schemaRefs>
     <ds:schemaRef ds:uri="http://schemas.openxmlformats.org/officeDocument/2006/bibliography"/>
   </ds:schemaRefs>

</xml_diff>

<commit_message>
Web API developer reference updates
</commit_message>
<xml_diff>
--- a/docs/webapi/Sage300SDK_DeveloperReference.docx
+++ b/docs/webapi/Sage300SDK_DeveloperReference.docx
@@ -54,7 +54,7 @@
         </w:sectPr>
       </w:pPr>
       <w:r>
-        <w:t>November</w:t>
+        <w:t>December</w:t>
       </w:r>
       <w:r>
         <w:t xml:space="preserve"> 201</w:t>
@@ -62,8 +62,6 @@
       <w:r>
         <w:t>9</w:t>
       </w:r>
-      <w:bookmarkStart w:id="0" w:name="_GoBack"/>
-      <w:bookmarkEnd w:id="0"/>
     </w:p>
     <w:p>
       <w:pPr>
@@ -126,7 +124,7 @@
       <w:r>
         <w:fldChar w:fldCharType="separate"/>
       </w:r>
-      <w:hyperlink w:anchor="_Toc19705126" w:history="1">
+      <w:hyperlink w:anchor="_Toc27146211" w:history="1">
         <w:r>
           <w:rPr>
             <w:rStyle w:val="Hyperlink"/>
@@ -169,7 +167,7 @@
             <w:noProof/>
             <w:webHidden/>
           </w:rPr>
-          <w:instrText xml:space="preserve"> PAGEREF _Toc19705126 \h </w:instrText>
+          <w:instrText xml:space="preserve"> PAGEREF _Toc27146211 \h </w:instrText>
         </w:r>
         <w:r>
           <w:rPr>
@@ -210,7 +208,7 @@
           <w:sz w:val="22"/>
         </w:rPr>
       </w:pPr>
-      <w:hyperlink w:anchor="_Toc19705127" w:history="1">
+      <w:hyperlink w:anchor="_Toc27146212" w:history="1">
         <w:r>
           <w:rPr>
             <w:rStyle w:val="Hyperlink"/>
@@ -253,7 +251,7 @@
             <w:noProof/>
             <w:webHidden/>
           </w:rPr>
-          <w:instrText xml:space="preserve"> PAGEREF _Toc19705127 \h </w:instrText>
+          <w:instrText xml:space="preserve"> PAGEREF _Toc27146212 \h </w:instrText>
         </w:r>
         <w:r>
           <w:rPr>
@@ -291,7 +289,7 @@
           <w:rFonts w:asciiTheme="minorHAnsi" w:eastAsiaTheme="minorEastAsia" w:hAnsiTheme="minorHAnsi"/>
         </w:rPr>
       </w:pPr>
-      <w:hyperlink w:anchor="_Toc19705128" w:history="1">
+      <w:hyperlink w:anchor="_Toc27146213" w:history="1">
         <w:r>
           <w:rPr>
             <w:rStyle w:val="Hyperlink"/>
@@ -326,7 +324,7 @@
           <w:rPr>
             <w:webHidden/>
           </w:rPr>
-          <w:instrText xml:space="preserve"> PAGEREF _Toc19705128 \h </w:instrText>
+          <w:instrText xml:space="preserve"> PAGEREF _Toc27146213 \h </w:instrText>
         </w:r>
         <w:r>
           <w:rPr>
@@ -360,7 +358,7 @@
           <w:rFonts w:asciiTheme="minorHAnsi" w:eastAsiaTheme="minorEastAsia" w:hAnsiTheme="minorHAnsi"/>
         </w:rPr>
       </w:pPr>
-      <w:hyperlink w:anchor="_Toc19705129" w:history="1">
+      <w:hyperlink w:anchor="_Toc27146214" w:history="1">
         <w:r>
           <w:rPr>
             <w:rStyle w:val="Hyperlink"/>
@@ -395,7 +393,7 @@
           <w:rPr>
             <w:webHidden/>
           </w:rPr>
-          <w:instrText xml:space="preserve"> PAGEREF _Toc19705129 \h </w:instrText>
+          <w:instrText xml:space="preserve"> PAGEREF _Toc27146214 \h </w:instrText>
         </w:r>
         <w:r>
           <w:rPr>
@@ -429,7 +427,7 @@
           <w:rFonts w:asciiTheme="minorHAnsi" w:eastAsiaTheme="minorEastAsia" w:hAnsiTheme="minorHAnsi"/>
         </w:rPr>
       </w:pPr>
-      <w:hyperlink w:anchor="_Toc19705130" w:history="1">
+      <w:hyperlink w:anchor="_Toc27146215" w:history="1">
         <w:r>
           <w:rPr>
             <w:rStyle w:val="Hyperlink"/>
@@ -464,7 +462,7 @@
           <w:rPr>
             <w:webHidden/>
           </w:rPr>
-          <w:instrText xml:space="preserve"> PAGEREF _Toc19705130 \h </w:instrText>
+          <w:instrText xml:space="preserve"> PAGEREF _Toc27146215 \h </w:instrText>
         </w:r>
         <w:r>
           <w:rPr>
@@ -498,7 +496,7 @@
           <w:rFonts w:asciiTheme="minorHAnsi" w:eastAsiaTheme="minorEastAsia" w:hAnsiTheme="minorHAnsi"/>
         </w:rPr>
       </w:pPr>
-      <w:hyperlink w:anchor="_Toc19705131" w:history="1">
+      <w:hyperlink w:anchor="_Toc27146216" w:history="1">
         <w:r>
           <w:rPr>
             <w:rStyle w:val="Hyperlink"/>
@@ -533,7 +531,7 @@
           <w:rPr>
             <w:webHidden/>
           </w:rPr>
-          <w:instrText xml:space="preserve"> PAGEREF _Toc19705131 \h </w:instrText>
+          <w:instrText xml:space="preserve"> PAGEREF _Toc27146216 \h </w:instrText>
         </w:r>
         <w:r>
           <w:rPr>
@@ -567,7 +565,7 @@
           <w:rFonts w:asciiTheme="minorHAnsi" w:eastAsiaTheme="minorEastAsia" w:hAnsiTheme="minorHAnsi"/>
         </w:rPr>
       </w:pPr>
-      <w:hyperlink w:anchor="_Toc19705132" w:history="1">
+      <w:hyperlink w:anchor="_Toc27146217" w:history="1">
         <w:r>
           <w:rPr>
             <w:rStyle w:val="Hyperlink"/>
@@ -602,7 +600,7 @@
           <w:rPr>
             <w:webHidden/>
           </w:rPr>
-          <w:instrText xml:space="preserve"> PAGEREF _Toc19705132 \h </w:instrText>
+          <w:instrText xml:space="preserve"> PAGEREF _Toc27146217 \h </w:instrText>
         </w:r>
         <w:r>
           <w:rPr>
@@ -636,7 +634,7 @@
           <w:rFonts w:asciiTheme="minorHAnsi" w:eastAsiaTheme="minorEastAsia" w:hAnsiTheme="minorHAnsi"/>
         </w:rPr>
       </w:pPr>
-      <w:hyperlink w:anchor="_Toc19705133" w:history="1">
+      <w:hyperlink w:anchor="_Toc27146218" w:history="1">
         <w:r>
           <w:rPr>
             <w:rStyle w:val="Hyperlink"/>
@@ -671,7 +669,7 @@
           <w:rPr>
             <w:webHidden/>
           </w:rPr>
-          <w:instrText xml:space="preserve"> PAGEREF _Toc19705133 \h </w:instrText>
+          <w:instrText xml:space="preserve"> PAGEREF _Toc27146218 \h </w:instrText>
         </w:r>
         <w:r>
           <w:rPr>
@@ -705,7 +703,7 @@
           <w:rFonts w:asciiTheme="minorHAnsi" w:eastAsiaTheme="minorEastAsia" w:hAnsiTheme="minorHAnsi"/>
         </w:rPr>
       </w:pPr>
-      <w:hyperlink w:anchor="_Toc19705134" w:history="1">
+      <w:hyperlink w:anchor="_Toc27146219" w:history="1">
         <w:r>
           <w:rPr>
             <w:rStyle w:val="Hyperlink"/>
@@ -740,7 +738,7 @@
           <w:rPr>
             <w:webHidden/>
           </w:rPr>
-          <w:instrText xml:space="preserve"> PAGEREF _Toc19705134 \h </w:instrText>
+          <w:instrText xml:space="preserve"> PAGEREF _Toc27146219 \h </w:instrText>
         </w:r>
         <w:r>
           <w:rPr>
@@ -777,7 +775,7 @@
           <w:sz w:val="22"/>
         </w:rPr>
       </w:pPr>
-      <w:hyperlink w:anchor="_Toc19705135" w:history="1">
+      <w:hyperlink w:anchor="_Toc27146220" w:history="1">
         <w:r>
           <w:rPr>
             <w:rStyle w:val="Hyperlink"/>
@@ -820,7 +818,7 @@
             <w:noProof/>
             <w:webHidden/>
           </w:rPr>
-          <w:instrText xml:space="preserve"> PAGEREF _Toc19705135 \h </w:instrText>
+          <w:instrText xml:space="preserve"> PAGEREF _Toc27146220 \h </w:instrText>
         </w:r>
         <w:r>
           <w:rPr>
@@ -840,7 +838,7 @@
             <w:noProof/>
             <w:webHidden/>
           </w:rPr>
-          <w:t>9</w:t>
+          <w:t>10</w:t>
         </w:r>
         <w:r>
           <w:rPr>
@@ -861,7 +859,7 @@
           <w:sz w:val="22"/>
         </w:rPr>
       </w:pPr>
-      <w:hyperlink w:anchor="_Toc19705136" w:history="1">
+      <w:hyperlink w:anchor="_Toc27146221" w:history="1">
         <w:r>
           <w:rPr>
             <w:rStyle w:val="Hyperlink"/>
@@ -904,7 +902,7 @@
             <w:noProof/>
             <w:webHidden/>
           </w:rPr>
-          <w:instrText xml:space="preserve"> PAGEREF _Toc19705136 \h </w:instrText>
+          <w:instrText xml:space="preserve"> PAGEREF _Toc27146221 \h </w:instrText>
         </w:r>
         <w:r>
           <w:rPr>
@@ -924,7 +922,7 @@
             <w:noProof/>
             <w:webHidden/>
           </w:rPr>
-          <w:t>12</w:t>
+          <w:t>13</w:t>
         </w:r>
         <w:r>
           <w:rPr>
@@ -942,7 +940,7 @@
           <w:rFonts w:asciiTheme="minorHAnsi" w:eastAsiaTheme="minorEastAsia" w:hAnsiTheme="minorHAnsi"/>
         </w:rPr>
       </w:pPr>
-      <w:hyperlink w:anchor="_Toc19705137" w:history="1">
+      <w:hyperlink w:anchor="_Toc27146222" w:history="1">
         <w:r>
           <w:rPr>
             <w:rStyle w:val="Hyperlink"/>
@@ -977,7 +975,7 @@
           <w:rPr>
             <w:webHidden/>
           </w:rPr>
-          <w:instrText xml:space="preserve"> PAGEREF _Toc19705137 \h </w:instrText>
+          <w:instrText xml:space="preserve"> PAGEREF _Toc27146222 \h </w:instrText>
         </w:r>
         <w:r>
           <w:rPr>
@@ -994,7 +992,7 @@
           <w:rPr>
             <w:webHidden/>
           </w:rPr>
-          <w:t>12</w:t>
+          <w:t>13</w:t>
         </w:r>
         <w:r>
           <w:rPr>
@@ -1011,7 +1009,7 @@
           <w:rFonts w:asciiTheme="minorHAnsi" w:eastAsiaTheme="minorEastAsia" w:hAnsiTheme="minorHAnsi"/>
         </w:rPr>
       </w:pPr>
-      <w:hyperlink w:anchor="_Toc19705138" w:history="1">
+      <w:hyperlink w:anchor="_Toc27146223" w:history="1">
         <w:r>
           <w:rPr>
             <w:rStyle w:val="Hyperlink"/>
@@ -1046,7 +1044,7 @@
           <w:rPr>
             <w:webHidden/>
           </w:rPr>
-          <w:instrText xml:space="preserve"> PAGEREF _Toc19705138 \h </w:instrText>
+          <w:instrText xml:space="preserve"> PAGEREF _Toc27146223 \h </w:instrText>
         </w:r>
         <w:r>
           <w:rPr>
@@ -1063,7 +1061,7 @@
           <w:rPr>
             <w:webHidden/>
           </w:rPr>
-          <w:t>12</w:t>
+          <w:t>13</w:t>
         </w:r>
         <w:r>
           <w:rPr>
@@ -1080,7 +1078,7 @@
           <w:rFonts w:asciiTheme="minorHAnsi" w:eastAsiaTheme="minorEastAsia" w:hAnsiTheme="minorHAnsi"/>
         </w:rPr>
       </w:pPr>
-      <w:hyperlink w:anchor="_Toc19705139" w:history="1">
+      <w:hyperlink w:anchor="_Toc27146224" w:history="1">
         <w:r>
           <w:rPr>
             <w:rStyle w:val="Hyperlink"/>
@@ -1115,7 +1113,7 @@
           <w:rPr>
             <w:webHidden/>
           </w:rPr>
-          <w:instrText xml:space="preserve"> PAGEREF _Toc19705139 \h </w:instrText>
+          <w:instrText xml:space="preserve"> PAGEREF _Toc27146224 \h </w:instrText>
         </w:r>
         <w:r>
           <w:rPr>
@@ -1132,7 +1130,7 @@
           <w:rPr>
             <w:webHidden/>
           </w:rPr>
-          <w:t>12</w:t>
+          <w:t>13</w:t>
         </w:r>
         <w:r>
           <w:rPr>
@@ -1149,7 +1147,7 @@
           <w:rFonts w:asciiTheme="minorHAnsi" w:eastAsiaTheme="minorEastAsia" w:hAnsiTheme="minorHAnsi"/>
         </w:rPr>
       </w:pPr>
-      <w:hyperlink w:anchor="_Toc19705140" w:history="1">
+      <w:hyperlink w:anchor="_Toc27146225" w:history="1">
         <w:r>
           <w:rPr>
             <w:rStyle w:val="Hyperlink"/>
@@ -1184,7 +1182,7 @@
           <w:rPr>
             <w:webHidden/>
           </w:rPr>
-          <w:instrText xml:space="preserve"> PAGEREF _Toc19705140 \h </w:instrText>
+          <w:instrText xml:space="preserve"> PAGEREF _Toc27146225 \h </w:instrText>
         </w:r>
         <w:r>
           <w:rPr>
@@ -1201,7 +1199,7 @@
           <w:rPr>
             <w:webHidden/>
           </w:rPr>
-          <w:t>13</w:t>
+          <w:t>14</w:t>
         </w:r>
         <w:r>
           <w:rPr>
@@ -1218,7 +1216,7 @@
           <w:rFonts w:asciiTheme="minorHAnsi" w:eastAsiaTheme="minorEastAsia" w:hAnsiTheme="minorHAnsi"/>
         </w:rPr>
       </w:pPr>
-      <w:hyperlink w:anchor="_Toc19705141" w:history="1">
+      <w:hyperlink w:anchor="_Toc27146226" w:history="1">
         <w:r>
           <w:rPr>
             <w:rStyle w:val="Hyperlink"/>
@@ -1235,7 +1233,7 @@
           <w:rPr>
             <w:rStyle w:val="Hyperlink"/>
           </w:rPr>
-          <w:t>$inlinecount</w:t>
+          <w:t>$count</w:t>
         </w:r>
         <w:r>
           <w:rPr>
@@ -1253,7 +1251,7 @@
           <w:rPr>
             <w:webHidden/>
           </w:rPr>
-          <w:instrText xml:space="preserve"> PAGEREF _Toc19705141 \h </w:instrText>
+          <w:instrText xml:space="preserve"> PAGEREF _Toc27146226 \h </w:instrText>
         </w:r>
         <w:r>
           <w:rPr>
@@ -1270,7 +1268,7 @@
           <w:rPr>
             <w:webHidden/>
           </w:rPr>
-          <w:t>13</w:t>
+          <w:t>14</w:t>
         </w:r>
         <w:r>
           <w:rPr>
@@ -1287,7 +1285,7 @@
           <w:rFonts w:asciiTheme="minorHAnsi" w:eastAsiaTheme="minorEastAsia" w:hAnsiTheme="minorHAnsi"/>
         </w:rPr>
       </w:pPr>
-      <w:hyperlink w:anchor="_Toc19705142" w:history="1">
+      <w:hyperlink w:anchor="_Toc27146227" w:history="1">
         <w:r>
           <w:rPr>
             <w:rStyle w:val="Hyperlink"/>
@@ -1322,7 +1320,7 @@
           <w:rPr>
             <w:webHidden/>
           </w:rPr>
-          <w:instrText xml:space="preserve"> PAGEREF _Toc19705142 \h </w:instrText>
+          <w:instrText xml:space="preserve"> PAGEREF _Toc27146227 \h </w:instrText>
         </w:r>
         <w:r>
           <w:rPr>
@@ -1339,7 +1337,7 @@
           <w:rPr>
             <w:webHidden/>
           </w:rPr>
-          <w:t>14</w:t>
+          <w:t>15</w:t>
         </w:r>
         <w:r>
           <w:rPr>
@@ -1356,7 +1354,7 @@
           <w:rFonts w:asciiTheme="minorHAnsi" w:eastAsiaTheme="minorEastAsia" w:hAnsiTheme="minorHAnsi"/>
         </w:rPr>
       </w:pPr>
-      <w:hyperlink w:anchor="_Toc19705143" w:history="1">
+      <w:hyperlink w:anchor="_Toc27146228" w:history="1">
         <w:r>
           <w:rPr>
             <w:rStyle w:val="Hyperlink"/>
@@ -1391,7 +1389,7 @@
           <w:rPr>
             <w:webHidden/>
           </w:rPr>
-          <w:instrText xml:space="preserve"> PAGEREF _Toc19705143 \h </w:instrText>
+          <w:instrText xml:space="preserve"> PAGEREF _Toc27146228 \h </w:instrText>
         </w:r>
         <w:r>
           <w:rPr>
@@ -1408,7 +1406,7 @@
           <w:rPr>
             <w:webHidden/>
           </w:rPr>
-          <w:t>15</w:t>
+          <w:t>16</w:t>
         </w:r>
         <w:r>
           <w:rPr>
@@ -1425,7 +1423,7 @@
           <w:rFonts w:asciiTheme="minorHAnsi" w:eastAsiaTheme="minorEastAsia" w:hAnsiTheme="minorHAnsi"/>
         </w:rPr>
       </w:pPr>
-      <w:hyperlink w:anchor="_Toc19705144" w:history="1">
+      <w:hyperlink w:anchor="_Toc27146229" w:history="1">
         <w:r>
           <w:rPr>
             <w:rStyle w:val="Hyperlink"/>
@@ -1460,7 +1458,7 @@
           <w:rPr>
             <w:webHidden/>
           </w:rPr>
-          <w:instrText xml:space="preserve"> PAGEREF _Toc19705144 \h </w:instrText>
+          <w:instrText xml:space="preserve"> PAGEREF _Toc27146229 \h </w:instrText>
         </w:r>
         <w:r>
           <w:rPr>
@@ -1477,7 +1475,7 @@
           <w:rPr>
             <w:webHidden/>
           </w:rPr>
-          <w:t>15</w:t>
+          <w:t>16</w:t>
         </w:r>
         <w:r>
           <w:rPr>
@@ -1497,7 +1495,7 @@
           <w:sz w:val="22"/>
         </w:rPr>
       </w:pPr>
-      <w:hyperlink w:anchor="_Toc19705145" w:history="1">
+      <w:hyperlink w:anchor="_Toc27146230" w:history="1">
         <w:r>
           <w:rPr>
             <w:rStyle w:val="Hyperlink"/>
@@ -1540,7 +1538,7 @@
             <w:noProof/>
             <w:webHidden/>
           </w:rPr>
-          <w:instrText xml:space="preserve"> PAGEREF _Toc19705145 \h </w:instrText>
+          <w:instrText xml:space="preserve"> PAGEREF _Toc27146230 \h </w:instrText>
         </w:r>
         <w:r>
           <w:rPr>
@@ -1560,7 +1558,7 @@
             <w:noProof/>
             <w:webHidden/>
           </w:rPr>
-          <w:t>16</w:t>
+          <w:t>17</w:t>
         </w:r>
         <w:r>
           <w:rPr>
@@ -1578,7 +1576,7 @@
           <w:rFonts w:asciiTheme="minorHAnsi" w:eastAsiaTheme="minorEastAsia" w:hAnsiTheme="minorHAnsi"/>
         </w:rPr>
       </w:pPr>
-      <w:hyperlink w:anchor="_Toc19705146" w:history="1">
+      <w:hyperlink w:anchor="_Toc27146231" w:history="1">
         <w:r>
           <w:rPr>
             <w:rStyle w:val="Hyperlink"/>
@@ -1613,7 +1611,7 @@
           <w:rPr>
             <w:webHidden/>
           </w:rPr>
-          <w:instrText xml:space="preserve"> PAGEREF _Toc19705146 \h </w:instrText>
+          <w:instrText xml:space="preserve"> PAGEREF _Toc27146231 \h </w:instrText>
         </w:r>
         <w:r>
           <w:rPr>
@@ -1630,7 +1628,7 @@
           <w:rPr>
             <w:webHidden/>
           </w:rPr>
-          <w:t>16</w:t>
+          <w:t>17</w:t>
         </w:r>
         <w:r>
           <w:rPr>
@@ -1647,7 +1645,7 @@
           <w:rFonts w:asciiTheme="minorHAnsi" w:eastAsiaTheme="minorEastAsia" w:hAnsiTheme="minorHAnsi"/>
         </w:rPr>
       </w:pPr>
-      <w:hyperlink w:anchor="_Toc19705147" w:history="1">
+      <w:hyperlink w:anchor="_Toc27146232" w:history="1">
         <w:r>
           <w:rPr>
             <w:rStyle w:val="Hyperlink"/>
@@ -1682,7 +1680,7 @@
           <w:rPr>
             <w:webHidden/>
           </w:rPr>
-          <w:instrText xml:space="preserve"> PAGEREF _Toc19705147 \h </w:instrText>
+          <w:instrText xml:space="preserve"> PAGEREF _Toc27146232 \h </w:instrText>
         </w:r>
         <w:r>
           <w:rPr>
@@ -1699,7 +1697,7 @@
           <w:rPr>
             <w:webHidden/>
           </w:rPr>
-          <w:t>16</w:t>
+          <w:t>17</w:t>
         </w:r>
         <w:r>
           <w:rPr>
@@ -1716,7 +1714,7 @@
           <w:rFonts w:asciiTheme="minorHAnsi" w:eastAsiaTheme="minorEastAsia" w:hAnsiTheme="minorHAnsi"/>
         </w:rPr>
       </w:pPr>
-      <w:hyperlink w:anchor="_Toc19705148" w:history="1">
+      <w:hyperlink w:anchor="_Toc27146233" w:history="1">
         <w:r>
           <w:rPr>
             <w:rStyle w:val="Hyperlink"/>
@@ -1751,7 +1749,7 @@
           <w:rPr>
             <w:webHidden/>
           </w:rPr>
-          <w:instrText xml:space="preserve"> PAGEREF _Toc19705148 \h </w:instrText>
+          <w:instrText xml:space="preserve"> PAGEREF _Toc27146233 \h </w:instrText>
         </w:r>
         <w:r>
           <w:rPr>
@@ -1768,7 +1766,7 @@
           <w:rPr>
             <w:webHidden/>
           </w:rPr>
-          <w:t>16</w:t>
+          <w:t>17</w:t>
         </w:r>
         <w:r>
           <w:rPr>
@@ -1785,7 +1783,7 @@
           <w:rFonts w:asciiTheme="minorHAnsi" w:eastAsiaTheme="minorEastAsia" w:hAnsiTheme="minorHAnsi"/>
         </w:rPr>
       </w:pPr>
-      <w:hyperlink w:anchor="_Toc19705149" w:history="1">
+      <w:hyperlink w:anchor="_Toc27146234" w:history="1">
         <w:r>
           <w:rPr>
             <w:rStyle w:val="Hyperlink"/>
@@ -1820,7 +1818,7 @@
           <w:rPr>
             <w:webHidden/>
           </w:rPr>
-          <w:instrText xml:space="preserve"> PAGEREF _Toc19705149 \h </w:instrText>
+          <w:instrText xml:space="preserve"> PAGEREF _Toc27146234 \h </w:instrText>
         </w:r>
         <w:r>
           <w:rPr>
@@ -1837,7 +1835,7 @@
           <w:rPr>
             <w:webHidden/>
           </w:rPr>
-          <w:t>17</w:t>
+          <w:t>18</w:t>
         </w:r>
         <w:r>
           <w:rPr>
@@ -1857,7 +1855,7 @@
           <w:sz w:val="22"/>
         </w:rPr>
       </w:pPr>
-      <w:hyperlink w:anchor="_Toc19705150" w:history="1">
+      <w:hyperlink w:anchor="_Toc27146235" w:history="1">
         <w:r>
           <w:rPr>
             <w:rStyle w:val="Hyperlink"/>
@@ -1900,7 +1898,7 @@
             <w:noProof/>
             <w:webHidden/>
           </w:rPr>
-          <w:instrText xml:space="preserve"> PAGEREF _Toc19705150 \h </w:instrText>
+          <w:instrText xml:space="preserve"> PAGEREF _Toc27146235 \h </w:instrText>
         </w:r>
         <w:r>
           <w:rPr>
@@ -1920,7 +1918,7 @@
             <w:noProof/>
             <w:webHidden/>
           </w:rPr>
-          <w:t>18</w:t>
+          <w:t>19</w:t>
         </w:r>
         <w:r>
           <w:rPr>
@@ -1941,7 +1939,7 @@
           <w:sz w:val="22"/>
         </w:rPr>
       </w:pPr>
-      <w:hyperlink w:anchor="_Toc19705151" w:history="1">
+      <w:hyperlink w:anchor="_Toc27146236" w:history="1">
         <w:r>
           <w:rPr>
             <w:rStyle w:val="Hyperlink"/>
@@ -1984,7 +1982,7 @@
             <w:noProof/>
             <w:webHidden/>
           </w:rPr>
-          <w:instrText xml:space="preserve"> PAGEREF _Toc19705151 \h </w:instrText>
+          <w:instrText xml:space="preserve"> PAGEREF _Toc27146236 \h </w:instrText>
         </w:r>
         <w:r>
           <w:rPr>
@@ -2004,7 +2002,7 @@
             <w:noProof/>
             <w:webHidden/>
           </w:rPr>
-          <w:t>19</w:t>
+          <w:t>20</w:t>
         </w:r>
         <w:r>
           <w:rPr>
@@ -2025,7 +2023,7 @@
           <w:sz w:val="22"/>
         </w:rPr>
       </w:pPr>
-      <w:hyperlink w:anchor="_Toc19705152" w:history="1">
+      <w:hyperlink w:anchor="_Toc27146237" w:history="1">
         <w:r>
           <w:rPr>
             <w:rStyle w:val="Hyperlink"/>
@@ -2068,7 +2066,7 @@
             <w:noProof/>
             <w:webHidden/>
           </w:rPr>
-          <w:instrText xml:space="preserve"> PAGEREF _Toc19705152 \h </w:instrText>
+          <w:instrText xml:space="preserve"> PAGEREF _Toc27146237 \h </w:instrText>
         </w:r>
         <w:r>
           <w:rPr>
@@ -2088,7 +2086,7 @@
             <w:noProof/>
             <w:webHidden/>
           </w:rPr>
-          <w:t>20</w:t>
+          <w:t>21</w:t>
         </w:r>
         <w:r>
           <w:rPr>
@@ -2109,7 +2107,7 @@
           <w:sz w:val="22"/>
         </w:rPr>
       </w:pPr>
-      <w:hyperlink w:anchor="_Toc19705153" w:history="1">
+      <w:hyperlink w:anchor="_Toc27146238" w:history="1">
         <w:r>
           <w:rPr>
             <w:rStyle w:val="Hyperlink"/>
@@ -2152,7 +2150,7 @@
             <w:noProof/>
             <w:webHidden/>
           </w:rPr>
-          <w:instrText xml:space="preserve"> PAGEREF _Toc19705153 \h </w:instrText>
+          <w:instrText xml:space="preserve"> PAGEREF _Toc27146238 \h </w:instrText>
         </w:r>
         <w:r>
           <w:rPr>
@@ -2172,7 +2170,7 @@
             <w:noProof/>
             <w:webHidden/>
           </w:rPr>
-          <w:t>21</w:t>
+          <w:t>22</w:t>
         </w:r>
         <w:r>
           <w:rPr>
@@ -2193,7 +2191,7 @@
           <w:sz w:val="22"/>
         </w:rPr>
       </w:pPr>
-      <w:hyperlink w:anchor="_Toc19705154" w:history="1">
+      <w:hyperlink w:anchor="_Toc27146239" w:history="1">
         <w:r>
           <w:rPr>
             <w:rStyle w:val="Hyperlink"/>
@@ -2236,7 +2234,7 @@
             <w:noProof/>
             <w:webHidden/>
           </w:rPr>
-          <w:instrText xml:space="preserve"> PAGEREF _Toc19705154 \h </w:instrText>
+          <w:instrText xml:space="preserve"> PAGEREF _Toc27146239 \h </w:instrText>
         </w:r>
         <w:r>
           <w:rPr>
@@ -2256,7 +2254,7 @@
             <w:noProof/>
             <w:webHidden/>
           </w:rPr>
-          <w:t>22</w:t>
+          <w:t>23</w:t>
         </w:r>
         <w:r>
           <w:rPr>
@@ -2277,7 +2275,7 @@
           <w:sz w:val="22"/>
         </w:rPr>
       </w:pPr>
-      <w:hyperlink w:anchor="_Toc19705155" w:history="1">
+      <w:hyperlink w:anchor="_Toc27146240" w:history="1">
         <w:r>
           <w:rPr>
             <w:rStyle w:val="Hyperlink"/>
@@ -2320,7 +2318,7 @@
             <w:noProof/>
             <w:webHidden/>
           </w:rPr>
-          <w:instrText xml:space="preserve"> PAGEREF _Toc19705155 \h </w:instrText>
+          <w:instrText xml:space="preserve"> PAGEREF _Toc27146240 \h </w:instrText>
         </w:r>
         <w:r>
           <w:rPr>
@@ -2340,7 +2338,7 @@
             <w:noProof/>
             <w:webHidden/>
           </w:rPr>
-          <w:t>23</w:t>
+          <w:t>24</w:t>
         </w:r>
         <w:r>
           <w:rPr>
@@ -2358,7 +2356,7 @@
           <w:rFonts w:asciiTheme="minorHAnsi" w:eastAsiaTheme="minorEastAsia" w:hAnsiTheme="minorHAnsi"/>
         </w:rPr>
       </w:pPr>
-      <w:hyperlink w:anchor="_Toc19705156" w:history="1">
+      <w:hyperlink w:anchor="_Toc27146241" w:history="1">
         <w:r>
           <w:rPr>
             <w:rStyle w:val="Hyperlink"/>
@@ -2393,7 +2391,7 @@
           <w:rPr>
             <w:webHidden/>
           </w:rPr>
-          <w:instrText xml:space="preserve"> PAGEREF _Toc19705156 \h </w:instrText>
+          <w:instrText xml:space="preserve"> PAGEREF _Toc27146241 \h </w:instrText>
         </w:r>
         <w:r>
           <w:rPr>
@@ -2410,7 +2408,7 @@
           <w:rPr>
             <w:webHidden/>
           </w:rPr>
-          <w:t>23</w:t>
+          <w:t>24</w:t>
         </w:r>
         <w:r>
           <w:rPr>
@@ -2427,7 +2425,7 @@
           <w:rFonts w:asciiTheme="minorHAnsi" w:eastAsiaTheme="minorEastAsia" w:hAnsiTheme="minorHAnsi"/>
         </w:rPr>
       </w:pPr>
-      <w:hyperlink w:anchor="_Toc19705157" w:history="1">
+      <w:hyperlink w:anchor="_Toc27146242" w:history="1">
         <w:r>
           <w:rPr>
             <w:rStyle w:val="Hyperlink"/>
@@ -2462,7 +2460,7 @@
           <w:rPr>
             <w:webHidden/>
           </w:rPr>
-          <w:instrText xml:space="preserve"> PAGEREF _Toc19705157 \h </w:instrText>
+          <w:instrText xml:space="preserve"> PAGEREF _Toc27146242 \h </w:instrText>
         </w:r>
         <w:r>
           <w:rPr>
@@ -2479,7 +2477,7 @@
           <w:rPr>
             <w:webHidden/>
           </w:rPr>
-          <w:t>24</w:t>
+          <w:t>25</w:t>
         </w:r>
         <w:r>
           <w:rPr>
@@ -2499,7 +2497,7 @@
           <w:sz w:val="22"/>
         </w:rPr>
       </w:pPr>
-      <w:hyperlink w:anchor="_Toc19705158" w:history="1">
+      <w:hyperlink w:anchor="_Toc27146243" w:history="1">
         <w:r>
           <w:rPr>
             <w:rStyle w:val="Hyperlink"/>
@@ -2542,7 +2540,7 @@
             <w:noProof/>
             <w:webHidden/>
           </w:rPr>
-          <w:instrText xml:space="preserve"> PAGEREF _Toc19705158 \h </w:instrText>
+          <w:instrText xml:space="preserve"> PAGEREF _Toc27146243 \h </w:instrText>
         </w:r>
         <w:r>
           <w:rPr>
@@ -2562,7 +2560,7 @@
             <w:noProof/>
             <w:webHidden/>
           </w:rPr>
-          <w:t>25</w:t>
+          <w:t>26</w:t>
         </w:r>
         <w:r>
           <w:rPr>
@@ -2580,7 +2578,7 @@
           <w:rFonts w:asciiTheme="minorHAnsi" w:eastAsiaTheme="minorEastAsia" w:hAnsiTheme="minorHAnsi"/>
         </w:rPr>
       </w:pPr>
-      <w:hyperlink w:anchor="_Toc19705159" w:history="1">
+      <w:hyperlink w:anchor="_Toc27146244" w:history="1">
         <w:r>
           <w:rPr>
             <w:rStyle w:val="Hyperlink"/>
@@ -2615,7 +2613,7 @@
           <w:rPr>
             <w:webHidden/>
           </w:rPr>
-          <w:instrText xml:space="preserve"> PAGEREF _Toc19705159 \h </w:instrText>
+          <w:instrText xml:space="preserve"> PAGEREF _Toc27146244 \h </w:instrText>
         </w:r>
         <w:r>
           <w:rPr>
@@ -2632,7 +2630,7 @@
           <w:rPr>
             <w:webHidden/>
           </w:rPr>
-          <w:t>25</w:t>
+          <w:t>26</w:t>
         </w:r>
         <w:r>
           <w:rPr>
@@ -2649,7 +2647,7 @@
           <w:rFonts w:asciiTheme="minorHAnsi" w:eastAsiaTheme="minorEastAsia" w:hAnsiTheme="minorHAnsi"/>
         </w:rPr>
       </w:pPr>
-      <w:hyperlink w:anchor="_Toc19705160" w:history="1">
+      <w:hyperlink w:anchor="_Toc27146245" w:history="1">
         <w:r>
           <w:rPr>
             <w:rStyle w:val="Hyperlink"/>
@@ -2684,7 +2682,7 @@
           <w:rPr>
             <w:webHidden/>
           </w:rPr>
-          <w:instrText xml:space="preserve"> PAGEREF _Toc19705160 \h </w:instrText>
+          <w:instrText xml:space="preserve"> PAGEREF _Toc27146245 \h </w:instrText>
         </w:r>
         <w:r>
           <w:rPr>
@@ -2701,7 +2699,7 @@
           <w:rPr>
             <w:webHidden/>
           </w:rPr>
-          <w:t>25</w:t>
+          <w:t>26</w:t>
         </w:r>
         <w:r>
           <w:rPr>
@@ -2731,6 +2729,8 @@
       <w:r>
         <w:fldChar w:fldCharType="end"/>
       </w:r>
+      <w:bookmarkStart w:id="0" w:name="_GoBack"/>
+      <w:bookmarkEnd w:id="0"/>
     </w:p>
     <w:p>
       <w:pPr>
@@ -2738,7 +2738,7 @@
         <w:framePr w:wrap="around"/>
       </w:pPr>
       <w:bookmarkStart w:id="1" w:name="_Toc446514901"/>
-      <w:bookmarkStart w:id="2" w:name="_Toc19705126"/>
+      <w:bookmarkStart w:id="2" w:name="_Toc27146211"/>
       <w:r>
         <w:lastRenderedPageBreak/>
         <w:t>Introduction</w:t>
@@ -2861,8 +2861,13 @@
         <w:pStyle w:val="SAGEBodyText"/>
       </w:pPr>
       <w:r>
-        <w:t>However, using the aforementioned interfaces</w:t>
-      </w:r>
+        <w:t xml:space="preserve">However, using the </w:t>
+      </w:r>
+      <w:proofErr w:type="gramStart"/>
+      <w:r>
+        <w:t>aforementioned interfaces</w:t>
+      </w:r>
+      <w:proofErr w:type="gramEnd"/>
       <w:r>
         <w:t xml:space="preserve"> required intimate knowledge </w:t>
       </w:r>
@@ -2901,7 +2906,15 @@
         <w:t xml:space="preserve">Sage 300 </w:t>
       </w:r>
       <w:r>
-        <w:t xml:space="preserve">Web API layer was created as a way to solve this </w:t>
+        <w:t xml:space="preserve">Web API layer was created </w:t>
+      </w:r>
+      <w:proofErr w:type="gramStart"/>
+      <w:r>
+        <w:t>as a way to</w:t>
+      </w:r>
+      <w:proofErr w:type="gramEnd"/>
+      <w:r>
+        <w:t xml:space="preserve"> solve this </w:t>
       </w:r>
       <w:r>
         <w:t>complexity</w:t>
@@ -2963,7 +2976,7 @@
         <w:framePr w:wrap="around"/>
       </w:pPr>
       <w:bookmarkStart w:id="3" w:name="_Toc446514902"/>
-      <w:bookmarkStart w:id="4" w:name="_Toc19705127"/>
+      <w:bookmarkStart w:id="4" w:name="_Toc27146212"/>
       <w:r>
         <w:lastRenderedPageBreak/>
         <w:t xml:space="preserve">Making a Sage 300 </w:t>
@@ -2988,7 +3001,7 @@
         <w:pStyle w:val="SAGEHeading2"/>
       </w:pPr>
       <w:bookmarkStart w:id="5" w:name="_Toc446514903"/>
-      <w:bookmarkStart w:id="6" w:name="_Toc19705128"/>
+      <w:bookmarkStart w:id="6" w:name="_Toc27146213"/>
       <w:r>
         <w:t>Anatomy of a resource URL</w:t>
       </w:r>
@@ -3012,7 +3025,31 @@
         <w:rPr>
           <w:rStyle w:val="SAGETextCodeinline"/>
         </w:rPr>
-        <w:t>http://localhost/Sage300WebApi/-/SAMLTD/AR/Customers</w:t>
+        <w:t>http://localhost/Sage300WebApi/</w:t>
+      </w:r>
+      <w:r>
+        <w:rPr>
+          <w:rStyle w:val="SAGETextCodeinline"/>
+        </w:rPr>
+        <w:t>v1.0/</w:t>
+      </w:r>
+      <w:r>
+        <w:rPr>
+          <w:rStyle w:val="SAGETextCodeinline"/>
+        </w:rPr>
+        <w:t>-/SAMLTD/AR/</w:t>
+      </w:r>
+      <w:r>
+        <w:rPr>
+          <w:rStyle w:val="SAGETextCodeinline"/>
+        </w:rPr>
+        <w:t>AR</w:t>
+      </w:r>
+      <w:r>
+        <w:rPr>
+          <w:rStyle w:val="SAGETextCodeinline"/>
+        </w:rPr>
+        <w:t>Customers</w:t>
       </w:r>
     </w:p>
     <w:p>
@@ -3046,7 +3083,19 @@
         <w:rPr>
           <w:rStyle w:val="Strong"/>
         </w:rPr>
-        <w:t>{protocol}://{host-application-path}/-/{c</w:t>
+        <w:t>{protocol}://{host-application-path}/</w:t>
+      </w:r>
+      <w:r>
+        <w:rPr>
+          <w:rStyle w:val="Strong"/>
+        </w:rPr>
+        <w:t>{api-version}/</w:t>
+      </w:r>
+      <w:r>
+        <w:rPr>
+          <w:rStyle w:val="Strong"/>
+        </w:rPr>
+        <w:t>-/{c</w:t>
       </w:r>
       <w:r>
         <w:rPr>
@@ -3241,6 +3290,73 @@
               <w:rPr>
                 <w:rStyle w:val="Strong"/>
               </w:rPr>
+              <w:t>{</w:t>
+            </w:r>
+            <w:proofErr w:type="spellStart"/>
+            <w:r>
+              <w:rPr>
+                <w:rStyle w:val="Strong"/>
+              </w:rPr>
+              <w:t>api</w:t>
+            </w:r>
+            <w:proofErr w:type="spellEnd"/>
+            <w:r>
+              <w:rPr>
+                <w:rStyle w:val="Strong"/>
+              </w:rPr>
+              <w:t>-version}</w:t>
+            </w:r>
+          </w:p>
+        </w:tc>
+        <w:tc>
+          <w:tcPr>
+            <w:tcW w:w="3069" w:type="dxa"/>
+          </w:tcPr>
+          <w:p>
+            <w:pPr>
+              <w:pStyle w:val="SAGEBodyText"/>
+            </w:pPr>
+            <w:r>
+              <w:t>The API version</w:t>
+            </w:r>
+          </w:p>
+        </w:tc>
+        <w:tc>
+          <w:tcPr>
+            <w:tcW w:w="3070" w:type="dxa"/>
+          </w:tcPr>
+          <w:p>
+            <w:pPr>
+              <w:pStyle w:val="SAGEBodyText"/>
+              <w:rPr>
+                <w:rStyle w:val="SAGETextCodeinline"/>
+              </w:rPr>
+            </w:pPr>
+            <w:r>
+              <w:rPr>
+                <w:rStyle w:val="SAGETextCodeinline"/>
+              </w:rPr>
+              <w:t>v1.0</w:t>
+            </w:r>
+          </w:p>
+        </w:tc>
+      </w:tr>
+      <w:tr>
+        <w:tc>
+          <w:tcPr>
+            <w:tcW w:w="3069" w:type="dxa"/>
+          </w:tcPr>
+          <w:p>
+            <w:pPr>
+              <w:pStyle w:val="SAGEBodyText"/>
+              <w:rPr>
+                <w:rStyle w:val="Strong"/>
+              </w:rPr>
+            </w:pPr>
+            <w:r>
+              <w:rPr>
+                <w:rStyle w:val="Strong"/>
+              </w:rPr>
               <w:t>{company}</w:t>
             </w:r>
           </w:p>
@@ -3393,12 +3509,60 @@
                 <w:rStyle w:val="SAGETextCodeinline"/>
               </w:rPr>
             </w:pPr>
+            <w:proofErr w:type="spellStart"/>
             <w:r>
               <w:rPr>
                 <w:rStyle w:val="SAGETextCodeinline"/>
               </w:rPr>
-              <w:t>Accounts, Vendors, Customers</w:t>
+              <w:t>GL</w:t>
             </w:r>
+            <w:r>
+              <w:rPr>
+                <w:rStyle w:val="SAGETextCodeinline"/>
+              </w:rPr>
+              <w:t>Accounts</w:t>
+            </w:r>
+            <w:proofErr w:type="spellEnd"/>
+            <w:r>
+              <w:rPr>
+                <w:rStyle w:val="SAGETextCodeinline"/>
+              </w:rPr>
+              <w:t xml:space="preserve">, </w:t>
+            </w:r>
+            <w:proofErr w:type="spellStart"/>
+            <w:r>
+              <w:rPr>
+                <w:rStyle w:val="SAGETextCodeinline"/>
+              </w:rPr>
+              <w:t>AP</w:t>
+            </w:r>
+            <w:r>
+              <w:rPr>
+                <w:rStyle w:val="SAGETextCodeinline"/>
+              </w:rPr>
+              <w:t>Vendors</w:t>
+            </w:r>
+            <w:proofErr w:type="spellEnd"/>
+            <w:r>
+              <w:rPr>
+                <w:rStyle w:val="SAGETextCodeinline"/>
+              </w:rPr>
+              <w:t xml:space="preserve">, </w:t>
+            </w:r>
+            <w:proofErr w:type="spellStart"/>
+            <w:r>
+              <w:rPr>
+                <w:rStyle w:val="SAGETextCodeinline"/>
+              </w:rPr>
+              <w:t>AR</w:t>
+            </w:r>
+            <w:r>
+              <w:rPr>
+                <w:rStyle w:val="SAGETextCodeinline"/>
+              </w:rPr>
+              <w:t>Customers</w:t>
+            </w:r>
+            <w:proofErr w:type="spellEnd"/>
           </w:p>
         </w:tc>
       </w:tr>
@@ -3506,7 +3670,7 @@
         <w:pStyle w:val="SAGEHeading2"/>
       </w:pPr>
       <w:bookmarkStart w:id="7" w:name="_Toc446514904"/>
-      <w:bookmarkStart w:id="8" w:name="_Toc19705129"/>
+      <w:bookmarkStart w:id="8" w:name="_Toc27146214"/>
       <w:r>
         <w:t xml:space="preserve">HTTP </w:t>
       </w:r>
@@ -3559,7 +3723,7 @@
       <w:pPr>
         <w:pStyle w:val="SAGEHeading3"/>
       </w:pPr>
-      <w:bookmarkStart w:id="9" w:name="_Toc19705130"/>
+      <w:bookmarkStart w:id="9" w:name="_Toc27146215"/>
       <w:r>
         <w:t>Authorization</w:t>
       </w:r>
@@ -3685,6 +3849,7 @@
         <w:t>separator (</w:t>
       </w:r>
       <w:proofErr w:type="spellStart"/>
+      <w:proofErr w:type="gramStart"/>
       <w:r>
         <w:rPr>
           <w:rStyle w:val="SAGETextEmphasis"/>
@@ -3704,6 +3869,7 @@
         <w:t>password</w:t>
       </w:r>
       <w:proofErr w:type="spellEnd"/>
+      <w:proofErr w:type="gramEnd"/>
       <w:r>
         <w:t xml:space="preserve">). </w:t>
       </w:r>
@@ -3813,7 +3979,7 @@
       <w:pPr>
         <w:pStyle w:val="SAGEHeading3"/>
       </w:pPr>
-      <w:bookmarkStart w:id="10" w:name="_Toc19705131"/>
+      <w:bookmarkStart w:id="10" w:name="_Toc27146216"/>
       <w:r>
         <w:t>Content-Type</w:t>
       </w:r>
@@ -3898,7 +4064,7 @@
       </w:pPr>
       <w:bookmarkStart w:id="11" w:name="_Toc446514905"/>
       <w:bookmarkStart w:id="12" w:name="Payload"/>
-      <w:bookmarkStart w:id="13" w:name="_Toc19705132"/>
+      <w:bookmarkStart w:id="13" w:name="_Toc27146217"/>
       <w:r>
         <w:t>Payload</w:t>
       </w:r>
@@ -3957,7 +4123,15 @@
         <w:pStyle w:val="SAGETextCodesection"/>
       </w:pPr>
       <w:r>
-        <w:t xml:space="preserve">  "CustomerNumber": "1200",</w:t>
+        <w:t xml:space="preserve">  "</w:t>
+      </w:r>
+      <w:proofErr w:type="spellStart"/>
+      <w:r>
+        <w:t>CustomerNumber</w:t>
+      </w:r>
+      <w:proofErr w:type="spellEnd"/>
+      <w:r>
+        <w:t>": "1200",</w:t>
       </w:r>
     </w:p>
     <w:p>
@@ -4013,6 +4187,7 @@
         <w:pStyle w:val="SAGETextCodesection"/>
       </w:pPr>
       <w:r>
+        <w:lastRenderedPageBreak/>
         <w:t xml:space="preserve">  "Status": "Active",</w:t>
       </w:r>
     </w:p>
@@ -4021,7 +4196,6 @@
         <w:pStyle w:val="SAGETextCodesection"/>
       </w:pPr>
       <w:r>
-        <w:lastRenderedPageBreak/>
         <w:t xml:space="preserve">  "</w:t>
       </w:r>
       <w:proofErr w:type="spellStart"/>
@@ -4158,7 +4332,15 @@
         <w:pStyle w:val="SAGETextCodesection"/>
       </w:pPr>
       <w:r>
-        <w:t xml:space="preserve">      "CustomerNumber": "1200",</w:t>
+        <w:t xml:space="preserve">      "</w:t>
+      </w:r>
+      <w:proofErr w:type="spellStart"/>
+      <w:r>
+        <w:t>CustomerNumber</w:t>
+      </w:r>
+      <w:proofErr w:type="spellEnd"/>
+      <w:r>
+        <w:t>": "1200",</w:t>
       </w:r>
     </w:p>
     <w:p>
@@ -4230,7 +4412,15 @@
         <w:pStyle w:val="SAGETextCodesection"/>
       </w:pPr>
       <w:r>
-        <w:t xml:space="preserve">      "CustomerNumber": "1200",</w:t>
+        <w:t xml:space="preserve">      "</w:t>
+      </w:r>
+      <w:proofErr w:type="spellStart"/>
+      <w:r>
+        <w:t>CustomerNumber</w:t>
+      </w:r>
+      <w:proofErr w:type="spellEnd"/>
+      <w:r>
+        <w:t>": "1200",</w:t>
       </w:r>
     </w:p>
     <w:p>
@@ -4301,8 +4491,8 @@
       <w:pPr>
         <w:pStyle w:val="SAGEHeading3"/>
       </w:pPr>
-      <w:bookmarkStart w:id="14" w:name="_Toc19705133"/>
-      <w:bookmarkStart w:id="15" w:name="_Toc446514906"/>
+      <w:bookmarkStart w:id="14" w:name="_Toc446514906"/>
+      <w:bookmarkStart w:id="15" w:name="_Toc27146218"/>
       <w:r>
         <w:t xml:space="preserve">Ordering of </w:t>
       </w:r>
@@ -4312,7 +4502,7 @@
       <w:r>
         <w:t>roperties</w:t>
       </w:r>
-      <w:bookmarkEnd w:id="14"/>
+      <w:bookmarkEnd w:id="15"/>
     </w:p>
     <w:p>
       <w:pPr>
@@ -4367,7 +4557,7 @@
       <w:pPr>
         <w:pStyle w:val="SAGEHeading3"/>
       </w:pPr>
-      <w:bookmarkStart w:id="16" w:name="_Toc19705134"/>
+      <w:bookmarkStart w:id="16" w:name="_Toc27146219"/>
       <w:r>
         <w:t xml:space="preserve">Partial </w:t>
       </w:r>
@@ -4429,8 +4619,13 @@
         <w:t xml:space="preserve">default value </w:t>
       </w:r>
       <w:r>
-        <w:t>is sufficient</w:t>
-      </w:r>
+        <w:t xml:space="preserve">is </w:t>
+      </w:r>
+      <w:proofErr w:type="gramStart"/>
+      <w:r>
+        <w:t>sufficient</w:t>
+      </w:r>
+      <w:proofErr w:type="gramEnd"/>
       <w:r>
         <w:t>.</w:t>
       </w:r>
@@ -4440,6 +4635,7 @@
         <w:pStyle w:val="SAGEBodyText"/>
       </w:pPr>
       <w:r>
+        <w:lastRenderedPageBreak/>
         <w:t>In addition to simplifying the construction of a Sage 300 Web API request, using partial payload</w:t>
       </w:r>
       <w:r>
@@ -4479,7 +4675,7 @@
         <w:framePr w:wrap="around"/>
       </w:pPr>
       <w:bookmarkStart w:id="17" w:name="DiscoveringResources"/>
-      <w:bookmarkStart w:id="18" w:name="_Toc19705135"/>
+      <w:bookmarkStart w:id="18" w:name="_Toc27146220"/>
       <w:r>
         <w:lastRenderedPageBreak/>
         <w:t xml:space="preserve">Discovering </w:t>
@@ -4490,7 +4686,7 @@
       <w:r>
         <w:t>esources</w:t>
       </w:r>
-      <w:bookmarkEnd w:id="15"/>
+      <w:bookmarkEnd w:id="14"/>
       <w:bookmarkEnd w:id="17"/>
       <w:bookmarkEnd w:id="18"/>
     </w:p>
@@ -4511,7 +4707,19 @@
         <w:rPr>
           <w:rStyle w:val="SAGETextCodeinline"/>
         </w:rPr>
-        <w:t>GET http://localhost/Sage300WebApi/-/SAMLTD/AR/$metadata</w:t>
+        <w:t>GET http://localhost/Sage300WebApi/</w:t>
+      </w:r>
+      <w:r>
+        <w:rPr>
+          <w:rStyle w:val="SAGETextCodeinline"/>
+        </w:rPr>
+        <w:t>v1.0/</w:t>
+      </w:r>
+      <w:r>
+        <w:rPr>
+          <w:rStyle w:val="SAGETextCodeinline"/>
+        </w:rPr>
+        <w:t>-/SAMLTD/AR/$metadata</w:t>
       </w:r>
     </w:p>
     <w:p>
@@ -4682,7 +4890,19 @@
         <w:rPr>
           <w:rStyle w:val="Strong"/>
         </w:rPr>
-        <w:t>{protocol}://{host-application-path}/-/{Company}/</w:t>
+        <w:t>{protocol}://{host-application-path}/</w:t>
+      </w:r>
+      <w:r>
+        <w:rPr>
+          <w:rStyle w:val="Strong"/>
+        </w:rPr>
+        <w:t>{api-version}/</w:t>
+      </w:r>
+      <w:r>
+        <w:rPr>
+          <w:rStyle w:val="Strong"/>
+        </w:rPr>
+        <w:t>-/{Company}/</w:t>
       </w:r>
       <w:r>
         <w:rPr>
@@ -4754,12 +4974,14 @@
         <w:t>&lt;</w:t>
       </w:r>
       <w:proofErr w:type="spellStart"/>
+      <w:proofErr w:type="gramStart"/>
       <w:r>
         <w:t>edmx:Edmx</w:t>
       </w:r>
       <w:proofErr w:type="spellEnd"/>
-      <w:r>
-        <w:t xml:space="preserve"> Version="1.0" </w:t>
+      <w:proofErr w:type="gramEnd"/>
+      <w:r>
+        <w:t xml:space="preserve"> Version="4.0" </w:t>
       </w:r>
       <w:proofErr w:type="spellStart"/>
       <w:r>
@@ -4767,7 +4989,15 @@
       </w:r>
       <w:proofErr w:type="spellEnd"/>
       <w:r>
-        <w:t>="http://schemas.microsoft.com/ado/2007/06/</w:t>
+        <w:t>="http://docs.oasis-open.org/</w:t>
+      </w:r>
+      <w:proofErr w:type="spellStart"/>
+      <w:r>
+        <w:t>odata</w:t>
+      </w:r>
+      <w:proofErr w:type="spellEnd"/>
+      <w:r>
+        <w:t>/ns/</w:t>
       </w:r>
       <w:proofErr w:type="spellStart"/>
       <w:r>
@@ -4786,12 +5016,14 @@
         <w:t xml:space="preserve">    &lt;</w:t>
       </w:r>
       <w:proofErr w:type="spellStart"/>
+      <w:proofErr w:type="gramStart"/>
       <w:r>
         <w:t>edmx:DataServices</w:t>
       </w:r>
       <w:proofErr w:type="spellEnd"/>
-      <w:r>
-        <w:t xml:space="preserve"> m:DataServiceVersion="3.0" m:MaxDataServiceVersion="3.0" xmlns:m="http://schemas.microsoft.com/ado/2007/08/dataservices/metadata"&gt;</w:t>
+      <w:proofErr w:type="gramEnd"/>
+      <w:r>
+        <w:t>&gt;</w:t>
       </w:r>
     </w:p>
     <w:p>
@@ -4799,7 +5031,15 @@
         <w:pStyle w:val="SAGETextCodesection"/>
       </w:pPr>
       <w:r>
-        <w:t xml:space="preserve">        &lt;Schema Namespace="Sage.CA.SBS.ERP.Sage300.AR.WebApi.Models" </w:t>
+        <w:t xml:space="preserve">        &lt;Schema Namespace="</w:t>
+      </w:r>
+      <w:proofErr w:type="gramStart"/>
+      <w:r>
+        <w:t>Sage.CA.SBS.ERP.Sage300.AR.WebApi.Models</w:t>
+      </w:r>
+      <w:proofErr w:type="gramEnd"/>
+      <w:r>
+        <w:t xml:space="preserve">" </w:t>
       </w:r>
       <w:proofErr w:type="spellStart"/>
       <w:r>
@@ -4807,13 +5047,14 @@
       </w:r>
       <w:proofErr w:type="spellEnd"/>
       <w:r>
-        <w:t>="http://schemas.microsoft.com/ado/2009/11/</w:t>
-      </w:r>
-      <w:proofErr w:type="spellStart"/>
-      <w:r>
-        <w:t>edm</w:t>
-      </w:r>
-      <w:proofErr w:type="spellEnd"/>
+        <w:t>="</w:t>
+      </w:r>
+      <w:r>
+        <w:t xml:space="preserve"> </w:t>
+      </w:r>
+      <w:r>
+        <w:t>http://docs.oasis-open.org/odata/ns/edm</w:t>
+      </w:r>
       <w:r>
         <w:t>"&gt;</w:t>
       </w:r>
@@ -4977,11 +5218,14 @@
       <w:r>
         <w:t xml:space="preserve">                &lt;Property Name="Status" Type="</w:t>
       </w:r>
-      <w:proofErr w:type="spellStart"/>
-      <w:r>
-        <w:t>Edm.String</w:t>
-      </w:r>
-      <w:proofErr w:type="spellEnd"/>
+      <w:r>
+        <w:t xml:space="preserve"> </w:t>
+      </w:r>
+      <w:proofErr w:type="gramStart"/>
+      <w:r>
+        <w:t>Sage.CA.SBS.ERP.Sage300.AR.WebApi.Models.StatusEnum</w:t>
+      </w:r>
+      <w:proofErr w:type="gramEnd"/>
       <w:r>
         <w:t>" Nullable="false" /&gt;</w:t>
       </w:r>
@@ -5005,6 +5249,9 @@
       <w:r>
         <w:t>Edm.DateTime</w:t>
       </w:r>
+      <w:r>
+        <w:t>Offset</w:t>
+      </w:r>
       <w:proofErr w:type="spellEnd"/>
       <w:r>
         <w:t>" /&gt;</w:t>
@@ -5029,6 +5276,9 @@
       <w:r>
         <w:t>Edm.DateTime</w:t>
       </w:r>
+      <w:r>
+        <w:t>Offset</w:t>
+      </w:r>
       <w:proofErr w:type="spellEnd"/>
       <w:r>
         <w:t>" /&gt;</w:t>
@@ -5049,11 +5299,14 @@
       <w:r>
         <w:t>" Type="</w:t>
       </w:r>
-      <w:proofErr w:type="spellStart"/>
-      <w:r>
-        <w:t>Edm.String</w:t>
-      </w:r>
-      <w:proofErr w:type="spellEnd"/>
+      <w:r>
+        <w:t xml:space="preserve"> </w:t>
+      </w:r>
+      <w:proofErr w:type="gramStart"/>
+      <w:r>
+        <w:t>Sage.CA.SBS.ERP.Sage300.AR.WebApi.Models.OnHoldEnum</w:t>
+      </w:r>
+      <w:proofErr w:type="gramEnd"/>
       <w:r>
         <w:t>" Nullable="false" /&gt;</w:t>
       </w:r>
@@ -5098,11 +5351,14 @@
       <w:r>
         <w:t>" Type="</w:t>
       </w:r>
-      <w:proofErr w:type="spellStart"/>
-      <w:r>
-        <w:t>Edm.String</w:t>
-      </w:r>
-      <w:proofErr w:type="spellEnd"/>
+      <w:r>
+        <w:t xml:space="preserve"> </w:t>
+      </w:r>
+      <w:proofErr w:type="gramStart"/>
+      <w:r>
+        <w:t>Sage.CA.SBS.ERP.Sage300.AR.WebApi.Models.AccountTypeEnum</w:t>
+      </w:r>
+      <w:proofErr w:type="gramEnd"/>
       <w:r>
         <w:t>" Nullable="false" /&gt;</w:t>
       </w:r>
@@ -5160,7 +5416,21 @@
       </w:r>
       <w:proofErr w:type="spellEnd"/>
       <w:r>
-        <w:t>" Type="Collection(Sage.CA.SBS.ERP.Sage300.AR.WebApi.Models.CustomerOptionalFieldValue)" Nullable="false" /&gt;</w:t>
+        <w:t>" Type="</w:t>
+      </w:r>
+      <w:proofErr w:type="gramStart"/>
+      <w:r>
+        <w:t>Collection(</w:t>
+      </w:r>
+      <w:proofErr w:type="gramEnd"/>
+      <w:r>
+        <w:t>Sage.CA.SBS.ERP.Sage300.AR.WebApi.Models.CustomerOptionalFieldValue)"</w:t>
+      </w:r>
+      <w:r>
+        <w:t xml:space="preserve"> </w:t>
+      </w:r>
+      <w:r>
+        <w:t>/&gt;</w:t>
       </w:r>
     </w:p>
     <w:p>
@@ -5207,7 +5477,7 @@
       </w:r>
       <w:proofErr w:type="spellStart"/>
       <w:r>
-        <w:t>CustomerOptionalFieldValues</w:t>
+        <w:t>CustomerOptionalFieldValue</w:t>
       </w:r>
       <w:proofErr w:type="spellEnd"/>
       <w:r>
@@ -5273,23 +5543,18 @@
         <w:pStyle w:val="SAGETextCodesection"/>
       </w:pPr>
       <w:r>
-        <w:t xml:space="preserve">                &lt;Property Name="</w:t>
+        <w:t xml:space="preserve">                </w:t>
+      </w:r>
+      <w:r>
+        <w:t>&lt;Property Name="Value" Type="</w:t>
       </w:r>
       <w:proofErr w:type="spellStart"/>
       <w:r>
-        <w:t>CustomerOptionalFieldValueType</w:t>
+        <w:t>Edm.String</w:t>
       </w:r>
       <w:proofErr w:type="spellEnd"/>
       <w:r>
-        <w:t>" Type="</w:t>
-      </w:r>
-      <w:proofErr w:type="spellStart"/>
-      <w:r>
-        <w:t>Edm.String</w:t>
-      </w:r>
-      <w:proofErr w:type="spellEnd"/>
-      <w:r>
-        <w:t>" Nullable="false" /&gt;</w:t>
+        <w:t>" /&gt;</w:t>
       </w:r>
     </w:p>
     <w:p>
@@ -5297,15 +5562,26 @@
         <w:pStyle w:val="SAGETextCodesection"/>
       </w:pPr>
       <w:r>
-        <w:t xml:space="preserve">                &lt;Property Name="Value" Type="</w:t>
+        <w:t xml:space="preserve">                &lt;Property Name="</w:t>
       </w:r>
       <w:proofErr w:type="spellStart"/>
       <w:r>
-        <w:t>Edm.String</w:t>
+        <w:t>CustomerOptionalFieldValueType</w:t>
       </w:r>
       <w:proofErr w:type="spellEnd"/>
       <w:r>
-        <w:t>" /&gt;</w:t>
+        <w:t>" Type="</w:t>
+      </w:r>
+      <w:r>
+        <w:t xml:space="preserve"> </w:t>
+      </w:r>
+      <w:proofErr w:type="gramStart"/>
+      <w:r>
+        <w:t>Sage.CA.SBS.ERP.Sage300.AR.WebApi.Models.CustomerOptionalFieldValueTypeEnum</w:t>
+      </w:r>
+      <w:proofErr w:type="gramEnd"/>
+      <w:r>
+        <w:t>" Nullable="false" /&gt;</w:t>
       </w:r>
     </w:p>
     <w:p>
@@ -5375,7 +5651,18 @@
       </w:r>
       <w:proofErr w:type="spellEnd"/>
       <w:r>
-        <w:t>="http://schemas.microsoft.com/ado/2009/11/</w:t>
+        <w:t>="</w:t>
+      </w:r>
+      <w:r>
+        <w:t>http://docs.oasis-open.org/</w:t>
+      </w:r>
+      <w:proofErr w:type="spellStart"/>
+      <w:r>
+        <w:t>odata</w:t>
+      </w:r>
+      <w:proofErr w:type="spellEnd"/>
+      <w:r>
+        <w:t>/ns/</w:t>
       </w:r>
       <w:proofErr w:type="spellStart"/>
       <w:r>
@@ -5399,7 +5686,7 @@
       </w:r>
       <w:proofErr w:type="spellEnd"/>
       <w:r>
-        <w:t xml:space="preserve"> Name="Container" m:IsDefaultEntityContainer="true"&gt;</w:t>
+        <w:t xml:space="preserve"> Name="Container"&gt;</w:t>
       </w:r>
     </w:p>
     <w:p>
@@ -5418,15 +5705,34 @@
       </w:r>
       <w:proofErr w:type="spellEnd"/>
       <w:r>
-        <w:t xml:space="preserve"> Name="Customers" </w:t>
+        <w:t xml:space="preserve"> Name="</w:t>
       </w:r>
       <w:proofErr w:type="spellStart"/>
       <w:r>
+        <w:t>AR</w:t>
+      </w:r>
+      <w:r>
+        <w:t>Customers</w:t>
+      </w:r>
+      <w:proofErr w:type="spellEnd"/>
+      <w:r>
+        <w:t xml:space="preserve">" </w:t>
+      </w:r>
+      <w:proofErr w:type="spellStart"/>
+      <w:r>
         <w:t>EntityType</w:t>
       </w:r>
       <w:proofErr w:type="spellEnd"/>
       <w:r>
-        <w:t>="Sage.CA.SBS.ERP.Sage300.AR.WebApi.Models.Customer" /&gt;</w:t>
+        <w:t>="</w:t>
+      </w:r>
+      <w:proofErr w:type="gramStart"/>
+      <w:r>
+        <w:t>Sage.CA.SBS.ERP.Sage300.AR.WebApi.Models.Customer</w:t>
+      </w:r>
+      <w:proofErr w:type="gramEnd"/>
+      <w:r>
+        <w:t>" /&gt;</w:t>
       </w:r>
     </w:p>
     <w:p>
@@ -5434,15 +5740,13 @@
         <w:pStyle w:val="SAGETextCodesection"/>
       </w:pPr>
       <w:r>
-        <w:t xml:space="preserve">            &lt;/</w:t>
-      </w:r>
-      <w:proofErr w:type="spellStart"/>
-      <w:r>
-        <w:t>EntityContainer</w:t>
-      </w:r>
-      <w:proofErr w:type="spellEnd"/>
-      <w:r>
-        <w:t>&gt;</w:t>
+        <w:t xml:space="preserve">            </w:t>
+      </w:r>
+      <w:r>
+        <w:t xml:space="preserve">    </w:t>
+      </w:r>
+      <w:r>
+        <w:t>...</w:t>
       </w:r>
     </w:p>
     <w:p>
@@ -5450,7 +5754,15 @@
         <w:pStyle w:val="SAGETextCodesection"/>
       </w:pPr>
       <w:r>
-        <w:t xml:space="preserve">            ...</w:t>
+        <w:t xml:space="preserve">            &lt;/</w:t>
+      </w:r>
+      <w:proofErr w:type="spellStart"/>
+      <w:r>
+        <w:t>EntityContainer</w:t>
+      </w:r>
+      <w:proofErr w:type="spellEnd"/>
+      <w:r>
+        <w:t>&gt;</w:t>
       </w:r>
     </w:p>
     <w:p>
@@ -5472,10 +5784,12 @@
         <w:t>&lt;/</w:t>
       </w:r>
       <w:proofErr w:type="spellStart"/>
+      <w:proofErr w:type="gramStart"/>
       <w:r>
         <w:t>edmx:DataServices</w:t>
       </w:r>
       <w:proofErr w:type="spellEnd"/>
+      <w:proofErr w:type="gramEnd"/>
       <w:r>
         <w:t>&gt;</w:t>
       </w:r>
@@ -5488,10 +5802,12 @@
         <w:t>&lt;/</w:t>
       </w:r>
       <w:proofErr w:type="spellStart"/>
+      <w:proofErr w:type="gramStart"/>
       <w:r>
         <w:t>edmx:Edmx</w:t>
       </w:r>
       <w:proofErr w:type="spellEnd"/>
+      <w:proofErr w:type="gramEnd"/>
       <w:r>
         <w:t>&gt;</w:t>
       </w:r>
@@ -5556,24 +5872,28 @@
       <w:r>
         <w:t xml:space="preserve"> of </w:t>
       </w:r>
+      <w:proofErr w:type="gramStart"/>
       <w:r>
         <w:rPr>
           <w:rStyle w:val="SAGETextCodeinline"/>
         </w:rPr>
         <w:t>Sage.CA.SBS.ERP.Sage300.AR.WebApi.Models.Customer</w:t>
       </w:r>
+      <w:proofErr w:type="gramEnd"/>
       <w:r>
         <w:t>. Thus, specifics about the AR Customer model can be found inside the S</w:t>
       </w:r>
       <w:r>
         <w:t xml:space="preserve">chema node with a Namespace of </w:t>
       </w:r>
+      <w:proofErr w:type="gramStart"/>
       <w:r>
         <w:rPr>
           <w:rStyle w:val="SAGETextCodeinline"/>
         </w:rPr>
         <w:t>Sage.CA.SBS.ERP.Sage300.AR.WebApi.Models</w:t>
       </w:r>
+      <w:proofErr w:type="gramEnd"/>
       <w:r>
         <w:t>. Examining the top of the feed, we see the propertie</w:t>
       </w:r>
@@ -5621,6 +5941,7 @@
         <w:pStyle w:val="SAGETextCodesection"/>
       </w:pPr>
       <w:r>
+        <w:lastRenderedPageBreak/>
         <w:t>&lt;/Key&gt;</w:t>
       </w:r>
     </w:p>
@@ -5629,7 +5950,6 @@
         <w:pStyle w:val="SAGETextCodesection"/>
       </w:pPr>
       <w:r>
-        <w:lastRenderedPageBreak/>
         <w:t>&lt;Property Name="</w:t>
       </w:r>
       <w:proofErr w:type="spellStart"/>
@@ -5696,8 +6016,13 @@
       <w:r>
         <w:t>" Type="</w:t>
       </w:r>
-      <w:r>
-        <w:t>Collection(Sage.CA.SBS.ERP.Sage300.AR.WebApi.Models.CustomerOptionalFieldValue)</w:t>
+      <w:proofErr w:type="gramStart"/>
+      <w:r>
+        <w:t>Collection(</w:t>
+      </w:r>
+      <w:proofErr w:type="gramEnd"/>
+      <w:r>
+        <w:t>Sage.CA.SBS.ERP.Sage300.AR.WebApi.Models.CustomerOptionalFieldValue)</w:t>
       </w:r>
       <w:r>
         <w:t>" /&gt;</w:t>
@@ -5710,12 +6035,14 @@
       <w:r>
         <w:t xml:space="preserve">By examining the Key node, we discover that Customer has a key with a single property called </w:t>
       </w:r>
+      <w:proofErr w:type="spellStart"/>
       <w:r>
         <w:rPr>
           <w:rStyle w:val="SAGETextCodeinline"/>
         </w:rPr>
         <w:t>CustomerNumber</w:t>
       </w:r>
+      <w:proofErr w:type="spellEnd"/>
       <w:r>
         <w:t xml:space="preserve">. Note that resources with a composite key will have multiple children within this node. </w:t>
       </w:r>
@@ -5956,7 +6283,13 @@
       </w:r>
       <w:proofErr w:type="spellEnd"/>
       <w:r>
-        <w:t>" Nullable="false" /&gt;</w:t>
+        <w:t>"</w:t>
+      </w:r>
+      <w:r>
+        <w:t xml:space="preserve"> </w:t>
+      </w:r>
+      <w:r>
+        <w:t>/&gt;</w:t>
       </w:r>
     </w:p>
     <w:p>
@@ -5988,7 +6321,10 @@
         <w:pStyle w:val="SAGETextCodesection"/>
       </w:pPr>
       <w:r>
-        <w:t xml:space="preserve">    &lt;Property Name="Type" Type="</w:t>
+        <w:t xml:space="preserve">    </w:t>
+      </w:r>
+      <w:r>
+        <w:t>&lt;Property Name="Value" Type="</w:t>
       </w:r>
       <w:proofErr w:type="spellStart"/>
       <w:r>
@@ -5996,7 +6332,7 @@
       </w:r>
       <w:proofErr w:type="spellEnd"/>
       <w:r>
-        <w:t>" Nullable="false" /&gt;</w:t>
+        <w:t>" /&gt;</w:t>
       </w:r>
     </w:p>
     <w:p>
@@ -6004,15 +6340,29 @@
         <w:pStyle w:val="SAGETextCodesection"/>
       </w:pPr>
       <w:r>
-        <w:t xml:space="preserve">    &lt;Property Name="Value" Type="</w:t>
+        <w:t xml:space="preserve">    </w:t>
+      </w:r>
+      <w:r>
+        <w:t>&lt;Property Name="</w:t>
       </w:r>
       <w:proofErr w:type="spellStart"/>
       <w:r>
-        <w:t>Edm.String</w:t>
+        <w:t>CustomerOptionalFieldValueType</w:t>
       </w:r>
       <w:proofErr w:type="spellEnd"/>
       <w:r>
-        <w:t>" /&gt;</w:t>
+        <w:t>" Type="</w:t>
+      </w:r>
+      <w:r>
+        <w:t xml:space="preserve"> </w:t>
+      </w:r>
+      <w:proofErr w:type="gramStart"/>
+      <w:r>
+        <w:t>Sage.CA.SBS.ERP.Sage300.AR.WebApi.Models.CustomerOptionalFieldValueTypeEnum</w:t>
+      </w:r>
+      <w:proofErr w:type="gramEnd"/>
+      <w:r>
+        <w:t>" Nullable="false" /&gt;</w:t>
       </w:r>
     </w:p>
     <w:p>
@@ -6069,7 +6419,7 @@
         <w:framePr w:wrap="around"/>
       </w:pPr>
       <w:bookmarkStart w:id="19" w:name="_Toc446514907"/>
-      <w:bookmarkStart w:id="20" w:name="_Toc19705136"/>
+      <w:bookmarkStart w:id="20" w:name="_Toc27146221"/>
       <w:r>
         <w:lastRenderedPageBreak/>
         <w:t xml:space="preserve">Requesting </w:t>
@@ -6103,7 +6453,7 @@
         <w:pStyle w:val="SAGEHeading2"/>
       </w:pPr>
       <w:bookmarkStart w:id="21" w:name="_Toc446514908"/>
-      <w:bookmarkStart w:id="22" w:name="_Toc19705137"/>
+      <w:bookmarkStart w:id="22" w:name="_Toc27146222"/>
       <w:r>
         <w:t>Basic</w:t>
       </w:r>
@@ -6127,7 +6477,31 @@
         <w:rPr>
           <w:rStyle w:val="SAGETextCodeinline"/>
         </w:rPr>
-        <w:t>GET http://localhost/Sage300WebApi/-/SAMLTD/AR/Customers</w:t>
+        <w:t>GET http://localhost/Sage300WebApi/</w:t>
+      </w:r>
+      <w:r>
+        <w:rPr>
+          <w:rStyle w:val="SAGETextCodeinline"/>
+        </w:rPr>
+        <w:t>v1.0/</w:t>
+      </w:r>
+      <w:r>
+        <w:rPr>
+          <w:rStyle w:val="SAGETextCodeinline"/>
+        </w:rPr>
+        <w:t>-/SAMLTD/AR/</w:t>
+      </w:r>
+      <w:r>
+        <w:rPr>
+          <w:rStyle w:val="SAGETextCodeinline"/>
+        </w:rPr>
+        <w:t>AR</w:t>
+      </w:r>
+      <w:r>
+        <w:rPr>
+          <w:rStyle w:val="SAGETextCodeinline"/>
+        </w:rPr>
+        <w:t>Customers</w:t>
       </w:r>
     </w:p>
     <w:p>
@@ -6147,7 +6521,19 @@
         <w:rPr>
           <w:b/>
         </w:rPr>
-        <w:t>{protocol}://{host-application-path}/-/{company}/{app-module}/{resource}</w:t>
+        <w:t>{protocol}://{host-application-path}/</w:t>
+      </w:r>
+      <w:r>
+        <w:rPr>
+          <w:b/>
+        </w:rPr>
+        <w:t>{api-version}/</w:t>
+      </w:r>
+      <w:r>
+        <w:rPr>
+          <w:b/>
+        </w:rPr>
+        <w:t>-/{company}/{app-module}/{resource}</w:t>
       </w:r>
     </w:p>
     <w:p>
@@ -6155,7 +6541,15 @@
         <w:pStyle w:val="SAGEBodyText"/>
       </w:pPr>
       <w:r>
-        <w:t xml:space="preserve">The simplest way to retrieve records of a particular resource is to call a GET </w:t>
+        <w:t xml:space="preserve">The simplest way to retrieve records of a </w:t>
+      </w:r>
+      <w:proofErr w:type="gramStart"/>
+      <w:r>
+        <w:t>particular resource</w:t>
+      </w:r>
+      <w:proofErr w:type="gramEnd"/>
+      <w:r>
+        <w:t xml:space="preserve"> is to call a GET </w:t>
       </w:r>
       <w:r>
         <w:t xml:space="preserve">directly </w:t>
@@ -6253,7 +6647,7 @@
       <w:pPr>
         <w:pStyle w:val="SAGEHeading2"/>
       </w:pPr>
-      <w:bookmarkStart w:id="23" w:name="_Toc19705138"/>
+      <w:bookmarkStart w:id="23" w:name="_Toc27146223"/>
       <w:r>
         <w:t xml:space="preserve">Query </w:t>
       </w:r>
@@ -6276,13 +6670,39 @@
         <w:rPr>
           <w:b/>
         </w:rPr>
-        <w:t>{protocol}://{host-application-path}/-/{company}/{app-module}/{resource}</w:t>
+        <w:t>{protocol}://{host-application-path}/</w:t>
       </w:r>
       <w:r>
         <w:rPr>
           <w:b/>
         </w:rPr>
-        <w:t>?{query-options}</w:t>
+        <w:t>{api-version}/</w:t>
+      </w:r>
+      <w:r>
+        <w:rPr>
+          <w:b/>
+        </w:rPr>
+        <w:t>-/{company}/{app-module}/{resource</w:t>
+      </w:r>
+      <w:proofErr w:type="gramStart"/>
+      <w:r>
+        <w:rPr>
+          <w:b/>
+        </w:rPr>
+        <w:t>}</w:t>
+      </w:r>
+      <w:r>
+        <w:rPr>
+          <w:b/>
+        </w:rPr>
+        <w:t>?{</w:t>
+      </w:r>
+      <w:proofErr w:type="gramEnd"/>
+      <w:r>
+        <w:rPr>
+          <w:b/>
+        </w:rPr>
+        <w:t>query-options}</w:t>
       </w:r>
     </w:p>
     <w:tbl>
@@ -6396,7 +6816,21 @@
               <w:rPr>
                 <w:rStyle w:val="SAGETextCodeinline"/>
               </w:rPr>
-              <w:t>$filter=CustomerNumber eq 'BARMART'</w:t>
+              <w:t>$filter=</w:t>
+            </w:r>
+            <w:proofErr w:type="spellStart"/>
+            <w:r>
+              <w:rPr>
+                <w:rStyle w:val="SAGETextCodeinline"/>
+              </w:rPr>
+              <w:t>CustomerNumber</w:t>
+            </w:r>
+            <w:proofErr w:type="spellEnd"/>
+            <w:r>
+              <w:rPr>
+                <w:rStyle w:val="SAGETextCodeinline"/>
+              </w:rPr>
+              <w:t xml:space="preserve"> eq 'BARMART'</w:t>
             </w:r>
           </w:p>
         </w:tc>
@@ -6512,7 +6946,7 @@
       <w:pPr>
         <w:pStyle w:val="SAGEHeading3"/>
       </w:pPr>
-      <w:bookmarkStart w:id="24" w:name="_Toc19705139"/>
+      <w:bookmarkStart w:id="24" w:name="_Toc27146224"/>
       <w:r>
         <w:t>$skip</w:t>
       </w:r>
@@ -6535,7 +6969,31 @@
         <w:rPr>
           <w:rStyle w:val="SAGETextCodeinline"/>
         </w:rPr>
-        <w:t>GET http://localhost/Sage300WebApi/-/SAMLTD/AR/Customers?$skip=100</w:t>
+        <w:t>GET http://localhost/Sage300WebApi/</w:t>
+      </w:r>
+      <w:r>
+        <w:rPr>
+          <w:rStyle w:val="SAGETextCodeinline"/>
+        </w:rPr>
+        <w:t>v1.0/</w:t>
+      </w:r>
+      <w:r>
+        <w:rPr>
+          <w:rStyle w:val="SAGETextCodeinline"/>
+        </w:rPr>
+        <w:t>-/SAMLTD/AR/</w:t>
+      </w:r>
+      <w:r>
+        <w:rPr>
+          <w:rStyle w:val="SAGETextCodeinline"/>
+        </w:rPr>
+        <w:t>AR</w:t>
+      </w:r>
+      <w:r>
+        <w:rPr>
+          <w:rStyle w:val="SAGETextCodeinline"/>
+        </w:rPr>
+        <w:t>Customers?$skip=100</w:t>
       </w:r>
     </w:p>
     <w:p>
@@ -6615,9 +7073,8 @@
       <w:pPr>
         <w:pStyle w:val="SAGEHeading3"/>
       </w:pPr>
-      <w:bookmarkStart w:id="25" w:name="_Toc19705140"/>
-      <w:r>
-        <w:lastRenderedPageBreak/>
+      <w:bookmarkStart w:id="25" w:name="_Toc27146225"/>
+      <w:r>
         <w:t>$top</w:t>
       </w:r>
       <w:bookmarkEnd w:id="25"/>
@@ -6639,7 +7096,31 @@
         <w:rPr>
           <w:rStyle w:val="SAGETextCodeinline"/>
         </w:rPr>
-        <w:t>GET http://localhost/Sage300WebApi/-/SAMLTD/AR/Customers?$top=5</w:t>
+        <w:t>GET http://localhost/Sage300WebApi/</w:t>
+      </w:r>
+      <w:r>
+        <w:rPr>
+          <w:rStyle w:val="SAGETextCodeinline"/>
+        </w:rPr>
+        <w:t>v1.0/</w:t>
+      </w:r>
+      <w:r>
+        <w:rPr>
+          <w:rStyle w:val="SAGETextCodeinline"/>
+        </w:rPr>
+        <w:t>-/SAMLTD/AR/</w:t>
+      </w:r>
+      <w:r>
+        <w:rPr>
+          <w:rStyle w:val="SAGETextCodeinline"/>
+        </w:rPr>
+        <w:t>AR</w:t>
+      </w:r>
+      <w:r>
+        <w:rPr>
+          <w:rStyle w:val="SAGETextCodeinline"/>
+        </w:rPr>
+        <w:t>Customers?$top=5</w:t>
       </w:r>
     </w:p>
     <w:p>
@@ -6684,16 +7165,11 @@
       <w:pPr>
         <w:pStyle w:val="SAGEHeading3"/>
       </w:pPr>
-      <w:bookmarkStart w:id="26" w:name="_Toc19705141"/>
-      <w:r>
-        <w:t>$</w:t>
-      </w:r>
-      <w:proofErr w:type="spellStart"/>
-      <w:r>
-        <w:t>inlinecount</w:t>
+      <w:bookmarkStart w:id="26" w:name="_Toc27146226"/>
+      <w:r>
+        <w:t>$count</w:t>
       </w:r>
       <w:bookmarkEnd w:id="26"/>
-      <w:proofErr w:type="spellEnd"/>
     </w:p>
     <w:p>
       <w:pPr>
@@ -6723,131 +7199,103 @@
         <w:rPr>
           <w:rStyle w:val="SAGETextCodeinline"/>
         </w:rPr>
-        <w:t>ET http://localhost/Sage300WebApi/-/SAMLTD/AR/Customers?$inlinecount=allpages</w:t>
-      </w:r>
-    </w:p>
-    <w:p>
-      <w:pPr>
-        <w:pStyle w:val="SAGEBodyText"/>
-      </w:pPr>
-      <w:r>
-        <w:t xml:space="preserve">The </w:t>
+        <w:t>ET http://localhost/Sage300WebApi/</w:t>
       </w:r>
       <w:r>
         <w:rPr>
           <w:rStyle w:val="SAGETextCodeinline"/>
         </w:rPr>
-        <w:t>$</w:t>
-      </w:r>
-      <w:proofErr w:type="spellStart"/>
+        <w:t>v1.0</w:t>
+      </w:r>
       <w:r>
         <w:rPr>
           <w:rStyle w:val="SAGETextCodeinline"/>
         </w:rPr>
-        <w:t>inlinecount</w:t>
-      </w:r>
-      <w:proofErr w:type="spellEnd"/>
-      <w:r>
-        <w:t xml:space="preserve"> query option specifies wheth</w:t>
-      </w:r>
-      <w:r>
-        <w:t>er a count of all records</w:t>
-      </w:r>
-      <w:r>
-        <w:t xml:space="preserve"> will be returned as part of the response feed, </w:t>
-      </w:r>
-      <w:r>
-        <w:t xml:space="preserve">regardless of how many records are actually returned in </w:t>
-      </w:r>
-      <w:r>
-        <w:t>the response</w:t>
-      </w:r>
-      <w:r>
-        <w:t xml:space="preserve">. This query option in conjunction with the </w:t>
+        <w:t>/</w:t>
       </w:r>
       <w:r>
         <w:rPr>
           <w:rStyle w:val="SAGETextCodeinline"/>
         </w:rPr>
-        <w:t>$filter</w:t>
-      </w:r>
-      <w:r>
-        <w:t xml:space="preserve"> query option can effectively tell you how many records match a set of criteria on the server.</w:t>
-      </w:r>
-    </w:p>
-    <w:p>
-      <w:pPr>
-        <w:pStyle w:val="SAGEBodyText"/>
-      </w:pPr>
-      <w:r>
-        <w:t xml:space="preserve">The following is an excerpt of a sample response </w:t>
-      </w:r>
-      <w:r>
-        <w:t xml:space="preserve">from </w:t>
-      </w:r>
-      <w:r>
-        <w:t xml:space="preserve">querying </w:t>
-      </w:r>
-      <w:r>
-        <w:t xml:space="preserve">AR Customers with </w:t>
-      </w:r>
-      <w:r>
-        <w:t>an</w:t>
-      </w:r>
-      <w:r>
-        <w:t xml:space="preserve"> </w:t>
+        <w:t>-/SAMLTD/AR/</w:t>
       </w:r>
       <w:r>
         <w:rPr>
           <w:rStyle w:val="SAGETextCodeinline"/>
         </w:rPr>
-        <w:t>$</w:t>
-      </w:r>
-      <w:proofErr w:type="spellStart"/>
+        <w:t>AR</w:t>
+      </w:r>
       <w:r>
         <w:rPr>
           <w:rStyle w:val="SAGETextCodeinline"/>
         </w:rPr>
-        <w:t>inlinecount</w:t>
-      </w:r>
-      <w:proofErr w:type="spellEnd"/>
-      <w:r>
-        <w:t xml:space="preserve"> of </w:t>
-      </w:r>
-      <w:proofErr w:type="spellStart"/>
+        <w:t>Customers?$count=</w:t>
+      </w:r>
       <w:r>
         <w:rPr>
           <w:rStyle w:val="SAGETextCodeinline"/>
         </w:rPr>
-        <w:t>allpages</w:t>
-      </w:r>
-      <w:proofErr w:type="spellEnd"/>
-      <w:r>
-        <w:t>:</w:t>
+        <w:t>true</w:t>
       </w:r>
     </w:p>
     <w:p>
       <w:pPr>
-        <w:pStyle w:val="SAGETextCodesection"/>
-      </w:pPr>
-      <w:r>
-        <w:t>{</w:t>
+        <w:pStyle w:val="SAGEBodyText"/>
+      </w:pPr>
+      <w:r>
+        <w:t xml:space="preserve">The </w:t>
+      </w:r>
+      <w:r>
+        <w:rPr>
+          <w:rStyle w:val="SAGETextCodeinline"/>
+        </w:rPr>
+        <w:t>$count</w:t>
+      </w:r>
+      <w:r>
+        <w:t xml:space="preserve"> query option specifies wheth</w:t>
+      </w:r>
+      <w:r>
+        <w:t>er a count of all records</w:t>
+      </w:r>
+      <w:r>
+        <w:t xml:space="preserve"> will be returned as part of the response feed, </w:t>
+      </w:r>
+      <w:r>
+        <w:t xml:space="preserve">regardless of how many records are </w:t>
+      </w:r>
+      <w:proofErr w:type="gramStart"/>
+      <w:r>
+        <w:t>actually returned</w:t>
+      </w:r>
+      <w:proofErr w:type="gramEnd"/>
+      <w:r>
+        <w:t xml:space="preserve"> in </w:t>
+      </w:r>
+      <w:r>
+        <w:t>the response</w:t>
+      </w:r>
+      <w:r>
+        <w:t xml:space="preserve">. </w:t>
       </w:r>
     </w:p>
     <w:p>
       <w:pPr>
-        <w:pStyle w:val="SAGETextCodesection"/>
-      </w:pPr>
-      <w:r>
-        <w:t xml:space="preserve">  "</w:t>
-      </w:r>
-      <w:proofErr w:type="spellStart"/>
-      <w:r>
-        <w:t>odata.metadata</w:t>
-      </w:r>
-      <w:proofErr w:type="spellEnd"/>
-      <w:r>
-        <w:t>": "http://localhost/Sage300WebApi/-/SAMLTD/AR/$metadata#Customers",</w:t>
+        <w:pStyle w:val="SAGEBodyText"/>
+      </w:pPr>
+      <w:r>
+        <w:t xml:space="preserve">The following is an excerpt of a sample response </w:t>
+      </w:r>
+      <w:r>
+        <w:t xml:space="preserve">from </w:t>
+      </w:r>
+      <w:r>
+        <w:t xml:space="preserve">querying </w:t>
+      </w:r>
+      <w:r>
+        <w:t>AR Customers</w:t>
+      </w:r>
+      <w:r>
+        <w:t>:</w:t>
       </w:r>
     </w:p>
     <w:p>
@@ -6855,21 +7303,7 @@
         <w:pStyle w:val="SAGETextCodesection"/>
       </w:pPr>
       <w:r>
-        <w:t xml:space="preserve">  "</w:t>
-      </w:r>
-      <w:proofErr w:type="spellStart"/>
-      <w:r>
-        <w:t>odata.count</w:t>
-      </w:r>
-      <w:proofErr w:type="spellEnd"/>
-      <w:r>
-        <w:t>": "</w:t>
-      </w:r>
-      <w:r>
-        <w:t>625</w:t>
-      </w:r>
-      <w:r>
-        <w:t>",</w:t>
+        <w:t>{</w:t>
       </w:r>
     </w:p>
     <w:p>
@@ -6877,7 +7311,32 @@
         <w:pStyle w:val="SAGETextCodesection"/>
       </w:pPr>
       <w:r>
-        <w:t xml:space="preserve">  "value": [</w:t>
+        <w:t xml:space="preserve">  "</w:t>
+      </w:r>
+      <w:proofErr w:type="spellStart"/>
+      <w:proofErr w:type="gramStart"/>
+      <w:r>
+        <w:t>odata.</w:t>
+      </w:r>
+      <w:r>
+        <w:t>context</w:t>
+      </w:r>
+      <w:proofErr w:type="spellEnd"/>
+      <w:proofErr w:type="gramEnd"/>
+      <w:r>
+        <w:t>": "http://localhost/Sage300WebApi/</w:t>
+      </w:r>
+      <w:r>
+        <w:t>v1.0/</w:t>
+      </w:r>
+      <w:r>
+        <w:t>-/SAMLTD/AR/$metadata#</w:t>
+      </w:r>
+      <w:r>
+        <w:t>AR</w:t>
+      </w:r>
+      <w:r>
+        <w:t>Customers",</w:t>
       </w:r>
     </w:p>
     <w:p>
@@ -6885,7 +7344,23 @@
         <w:pStyle w:val="SAGETextCodesection"/>
       </w:pPr>
       <w:r>
-        <w:t xml:space="preserve">    {</w:t>
+        <w:t xml:space="preserve">  "</w:t>
+      </w:r>
+      <w:proofErr w:type="spellStart"/>
+      <w:proofErr w:type="gramStart"/>
+      <w:r>
+        <w:t>odata.count</w:t>
+      </w:r>
+      <w:proofErr w:type="spellEnd"/>
+      <w:proofErr w:type="gramEnd"/>
+      <w:r>
+        <w:t>": "</w:t>
+      </w:r>
+      <w:r>
+        <w:t>625</w:t>
+      </w:r>
+      <w:r>
+        <w:t>",</w:t>
       </w:r>
     </w:p>
     <w:p>
@@ -6893,7 +7368,7 @@
         <w:pStyle w:val="SAGETextCodesection"/>
       </w:pPr>
       <w:r>
-        <w:t xml:space="preserve">      "CustomerNumber": "1100",</w:t>
+        <w:t xml:space="preserve">  "value": [</w:t>
       </w:r>
     </w:p>
     <w:p>
@@ -6901,10 +7376,7 @@
         <w:pStyle w:val="SAGETextCodesection"/>
       </w:pPr>
       <w:r>
-        <w:t xml:space="preserve">       </w:t>
-      </w:r>
-      <w:r>
-        <w:t>...</w:t>
+        <w:t xml:space="preserve">    {</w:t>
       </w:r>
     </w:p>
     <w:p>
@@ -6912,7 +7384,15 @@
         <w:pStyle w:val="SAGETextCodesection"/>
       </w:pPr>
       <w:r>
-        <w:t xml:space="preserve">   },</w:t>
+        <w:t xml:space="preserve">      "</w:t>
+      </w:r>
+      <w:proofErr w:type="spellStart"/>
+      <w:r>
+        <w:t>CustomerNumber</w:t>
+      </w:r>
+      <w:proofErr w:type="spellEnd"/>
+      <w:r>
+        <w:t>": "1100",</w:t>
       </w:r>
     </w:p>
     <w:p>
@@ -6920,13 +7400,10 @@
         <w:pStyle w:val="SAGETextCodesection"/>
       </w:pPr>
       <w:r>
-        <w:t xml:space="preserve"> </w:t>
-      </w:r>
-      <w:r>
-        <w:t xml:space="preserve"> </w:t>
-      </w:r>
-      <w:r>
-        <w:t xml:space="preserve">  {</w:t>
+        <w:t xml:space="preserve">       </w:t>
+      </w:r>
+      <w:r>
+        <w:t>...</w:t>
       </w:r>
     </w:p>
     <w:p>
@@ -6934,10 +7411,7 @@
         <w:pStyle w:val="SAGETextCodesection"/>
       </w:pPr>
       <w:r>
-        <w:t xml:space="preserve">      "CustomerNumber": "1105</w:t>
-      </w:r>
-      <w:r>
-        <w:t>",</w:t>
+        <w:t xml:space="preserve">   },</w:t>
       </w:r>
     </w:p>
     <w:p>
@@ -6945,7 +7419,13 @@
         <w:pStyle w:val="SAGETextCodesection"/>
       </w:pPr>
       <w:r>
-        <w:t xml:space="preserve">       ...</w:t>
+        <w:t xml:space="preserve"> </w:t>
+      </w:r>
+      <w:r>
+        <w:t xml:space="preserve"> </w:t>
+      </w:r>
+      <w:r>
+        <w:t xml:space="preserve">  {</w:t>
       </w:r>
     </w:p>
     <w:p>
@@ -6953,7 +7433,18 @@
         <w:pStyle w:val="SAGETextCodesection"/>
       </w:pPr>
       <w:r>
-        <w:t xml:space="preserve">   },</w:t>
+        <w:t xml:space="preserve">      "</w:t>
+      </w:r>
+      <w:proofErr w:type="spellStart"/>
+      <w:r>
+        <w:t>CustomerNumber</w:t>
+      </w:r>
+      <w:proofErr w:type="spellEnd"/>
+      <w:r>
+        <w:t>": "1105</w:t>
+      </w:r>
+      <w:r>
+        <w:t>",</w:t>
       </w:r>
     </w:p>
     <w:p>
@@ -6961,7 +7452,7 @@
         <w:pStyle w:val="SAGETextCodesection"/>
       </w:pPr>
       <w:r>
-        <w:t xml:space="preserve">   ...</w:t>
+        <w:t xml:space="preserve">       ...</w:t>
       </w:r>
     </w:p>
     <w:p>
@@ -6969,10 +7460,7 @@
         <w:pStyle w:val="SAGETextCodesection"/>
       </w:pPr>
       <w:r>
-        <w:t xml:space="preserve">     </w:t>
-      </w:r>
-      <w:r>
-        <w:t xml:space="preserve">      ]</w:t>
+        <w:t xml:space="preserve">   },</w:t>
       </w:r>
     </w:p>
     <w:p>
@@ -6980,17 +7468,37 @@
         <w:pStyle w:val="SAGETextCodesection"/>
       </w:pPr>
       <w:r>
-        <w:t>}</w:t>
+        <w:t xml:space="preserve">   ...</w:t>
       </w:r>
     </w:p>
     <w:p>
       <w:pPr>
+        <w:pStyle w:val="SAGETextCodesection"/>
+      </w:pPr>
+      <w:r>
+        <w:t xml:space="preserve">     </w:t>
+      </w:r>
+      <w:r>
+        <w:t xml:space="preserve">      ]</w:t>
+      </w:r>
+    </w:p>
+    <w:p>
+      <w:pPr>
+        <w:pStyle w:val="SAGETextCodesection"/>
+      </w:pPr>
+      <w:r>
+        <w:t>}</w:t>
+      </w:r>
+    </w:p>
+    <w:p>
+      <w:pPr>
         <w:pStyle w:val="SAGEBodyText"/>
       </w:pPr>
       <w:r>
         <w:t xml:space="preserve">Note that even though the page only contains 100 customers, </w:t>
       </w:r>
       <w:proofErr w:type="spellStart"/>
+      <w:proofErr w:type="gramStart"/>
       <w:r>
         <w:rPr>
           <w:rStyle w:val="SAGETextCodeinline"/>
@@ -6998,6 +7506,7 @@
         <w:t>odata.count</w:t>
       </w:r>
       <w:proofErr w:type="spellEnd"/>
+      <w:proofErr w:type="gramEnd"/>
       <w:r>
         <w:t xml:space="preserve"> is 625</w:t>
       </w:r>
@@ -7030,7 +7539,7 @@
       <w:pPr>
         <w:pStyle w:val="SAGEHeading3"/>
       </w:pPr>
-      <w:bookmarkStart w:id="27" w:name="_Toc19705142"/>
+      <w:bookmarkStart w:id="27" w:name="_Toc27146227"/>
       <w:r>
         <w:lastRenderedPageBreak/>
         <w:t>$filter</w:t>
@@ -7054,7 +7563,31 @@
         <w:rPr>
           <w:rStyle w:val="SAGETextCodeinline"/>
         </w:rPr>
-        <w:t>GET http://localhost/Sage300WebApi/-/SAMLTD/AR/Customers?$filter=ShortName eq 'BLACK'</w:t>
+        <w:t>GET http://localhost/Sage300WebApi/</w:t>
+      </w:r>
+      <w:r>
+        <w:rPr>
+          <w:rStyle w:val="SAGETextCodeinline"/>
+        </w:rPr>
+        <w:t>v1.0/</w:t>
+      </w:r>
+      <w:r>
+        <w:rPr>
+          <w:rStyle w:val="SAGETextCodeinline"/>
+        </w:rPr>
+        <w:t>-/SAMLTD/AR/</w:t>
+      </w:r>
+      <w:r>
+        <w:rPr>
+          <w:rStyle w:val="SAGETextCodeinline"/>
+        </w:rPr>
+        <w:t>AR</w:t>
+      </w:r>
+      <w:r>
+        <w:rPr>
+          <w:rStyle w:val="SAGETextCodeinline"/>
+        </w:rPr>
+        <w:t>Customers?$filter=ShortName eq 'BLACK'</w:t>
       </w:r>
     </w:p>
     <w:p>
@@ -7285,7 +7818,28 @@
               <w:rPr>
                 <w:rStyle w:val="SAGETextCodeinline"/>
               </w:rPr>
-              <w:t>/Customers?</w:t>
+              <w:t>/</w:t>
+            </w:r>
+            <w:proofErr w:type="spellStart"/>
+            <w:proofErr w:type="gramStart"/>
+            <w:r>
+              <w:rPr>
+                <w:rStyle w:val="SAGETextCodeinline"/>
+              </w:rPr>
+              <w:t>AR</w:t>
+            </w:r>
+            <w:r>
+              <w:rPr>
+                <w:rStyle w:val="SAGETextCodeinline"/>
+              </w:rPr>
+              <w:t>Customers</w:t>
+            </w:r>
+            <w:proofErr w:type="spellEnd"/>
+            <w:r>
+              <w:rPr>
+                <w:rStyle w:val="SAGETextCodeinline"/>
+              </w:rPr>
+              <w:t>?</w:t>
             </w:r>
             <w:r>
               <w:rPr>
@@ -7293,6 +7847,7 @@
               </w:rPr>
               <w:t>$</w:t>
             </w:r>
+            <w:proofErr w:type="gramEnd"/>
             <w:r>
               <w:rPr>
                 <w:rStyle w:val="SAGETextCodeinline"/>
@@ -7373,7 +7928,28 @@
               <w:rPr>
                 <w:rStyle w:val="SAGETextCodeinline"/>
               </w:rPr>
-              <w:t>/Customers?</w:t>
+              <w:t>/</w:t>
+            </w:r>
+            <w:proofErr w:type="spellStart"/>
+            <w:proofErr w:type="gramStart"/>
+            <w:r>
+              <w:rPr>
+                <w:rStyle w:val="SAGETextCodeinline"/>
+              </w:rPr>
+              <w:t>AR</w:t>
+            </w:r>
+            <w:r>
+              <w:rPr>
+                <w:rStyle w:val="SAGETextCodeinline"/>
+              </w:rPr>
+              <w:t>Customers</w:t>
+            </w:r>
+            <w:proofErr w:type="spellEnd"/>
+            <w:r>
+              <w:rPr>
+                <w:rStyle w:val="SAGETextCodeinline"/>
+              </w:rPr>
+              <w:t>?</w:t>
             </w:r>
             <w:r>
               <w:rPr>
@@ -7381,6 +7957,7 @@
               </w:rPr>
               <w:t>$</w:t>
             </w:r>
+            <w:proofErr w:type="gramEnd"/>
             <w:r>
               <w:rPr>
                 <w:rStyle w:val="SAGETextCodeinline"/>
@@ -7477,7 +8054,28 @@
               <w:rPr>
                 <w:rStyle w:val="SAGETextCodeinline"/>
               </w:rPr>
-              <w:t>/Customers?</w:t>
+              <w:t>/</w:t>
+            </w:r>
+            <w:proofErr w:type="spellStart"/>
+            <w:proofErr w:type="gramStart"/>
+            <w:r>
+              <w:rPr>
+                <w:rStyle w:val="SAGETextCodeinline"/>
+              </w:rPr>
+              <w:t>AR</w:t>
+            </w:r>
+            <w:r>
+              <w:rPr>
+                <w:rStyle w:val="SAGETextCodeinline"/>
+              </w:rPr>
+              <w:t>Customers</w:t>
+            </w:r>
+            <w:proofErr w:type="spellEnd"/>
+            <w:r>
+              <w:rPr>
+                <w:rStyle w:val="SAGETextCodeinline"/>
+              </w:rPr>
+              <w:t>?</w:t>
             </w:r>
             <w:r>
               <w:rPr>
@@ -7485,6 +8083,7 @@
               </w:rPr>
               <w:t>$</w:t>
             </w:r>
+            <w:proofErr w:type="gramEnd"/>
             <w:r>
               <w:rPr>
                 <w:rStyle w:val="SAGETextCodeinline"/>
@@ -7581,7 +8180,35 @@
               <w:rPr>
                 <w:rStyle w:val="SAGETextCodeinline"/>
               </w:rPr>
-              <w:t>/Customers?$filter=</w:t>
+              <w:t>/</w:t>
+            </w:r>
+            <w:proofErr w:type="spellStart"/>
+            <w:proofErr w:type="gramStart"/>
+            <w:r>
+              <w:rPr>
+                <w:rStyle w:val="SAGETextCodeinline"/>
+              </w:rPr>
+              <w:t>AR</w:t>
+            </w:r>
+            <w:r>
+              <w:rPr>
+                <w:rStyle w:val="SAGETextCodeinline"/>
+              </w:rPr>
+              <w:t>Customers</w:t>
+            </w:r>
+            <w:proofErr w:type="spellEnd"/>
+            <w:r>
+              <w:rPr>
+                <w:rStyle w:val="SAGETextCodeinline"/>
+              </w:rPr>
+              <w:t>?$</w:t>
+            </w:r>
+            <w:proofErr w:type="gramEnd"/>
+            <w:r>
+              <w:rPr>
+                <w:rStyle w:val="SAGETextCodeinline"/>
+              </w:rPr>
+              <w:t>filter=</w:t>
             </w:r>
             <w:proofErr w:type="spellStart"/>
             <w:r>
@@ -7671,7 +8298,35 @@
               <w:rPr>
                 <w:rStyle w:val="SAGETextCodeinline"/>
               </w:rPr>
-              <w:t>/Customers?$filter=</w:t>
+              <w:t>/</w:t>
+            </w:r>
+            <w:proofErr w:type="spellStart"/>
+            <w:proofErr w:type="gramStart"/>
+            <w:r>
+              <w:rPr>
+                <w:rStyle w:val="SAGETextCodeinline"/>
+              </w:rPr>
+              <w:t>AR</w:t>
+            </w:r>
+            <w:r>
+              <w:rPr>
+                <w:rStyle w:val="SAGETextCodeinline"/>
+              </w:rPr>
+              <w:t>Customers</w:t>
+            </w:r>
+            <w:proofErr w:type="spellEnd"/>
+            <w:r>
+              <w:rPr>
+                <w:rStyle w:val="SAGETextCodeinline"/>
+              </w:rPr>
+              <w:t>?$</w:t>
+            </w:r>
+            <w:proofErr w:type="gramEnd"/>
+            <w:r>
+              <w:rPr>
+                <w:rStyle w:val="SAGETextCodeinline"/>
+              </w:rPr>
+              <w:t>filter=</w:t>
             </w:r>
             <w:proofErr w:type="spellStart"/>
             <w:r>
@@ -7758,7 +8413,35 @@
               <w:rPr>
                 <w:rStyle w:val="SAGETextCodeinline"/>
               </w:rPr>
-              <w:t xml:space="preserve">/Customers?$filter= </w:t>
+              <w:t>/</w:t>
+            </w:r>
+            <w:proofErr w:type="spellStart"/>
+            <w:proofErr w:type="gramStart"/>
+            <w:r>
+              <w:rPr>
+                <w:rStyle w:val="SAGETextCodeinline"/>
+              </w:rPr>
+              <w:t>AR</w:t>
+            </w:r>
+            <w:r>
+              <w:rPr>
+                <w:rStyle w:val="SAGETextCodeinline"/>
+              </w:rPr>
+              <w:t>Customers</w:t>
+            </w:r>
+            <w:proofErr w:type="spellEnd"/>
+            <w:r>
+              <w:rPr>
+                <w:rStyle w:val="SAGETextCodeinline"/>
+              </w:rPr>
+              <w:t>?$</w:t>
+            </w:r>
+            <w:proofErr w:type="gramEnd"/>
+            <w:r>
+              <w:rPr>
+                <w:rStyle w:val="SAGETextCodeinline"/>
+              </w:rPr>
+              <w:t xml:space="preserve">filter= </w:t>
             </w:r>
             <w:proofErr w:type="spellStart"/>
             <w:r>
@@ -7841,7 +8524,35 @@
               <w:rPr>
                 <w:rStyle w:val="SAGETextCodeinline"/>
               </w:rPr>
-              <w:t xml:space="preserve">/Customers?$filter=City eq 'Los Angeles' or </w:t>
+              <w:t>/</w:t>
+            </w:r>
+            <w:proofErr w:type="spellStart"/>
+            <w:proofErr w:type="gramStart"/>
+            <w:r>
+              <w:rPr>
+                <w:rStyle w:val="SAGETextCodeinline"/>
+              </w:rPr>
+              <w:t>AR</w:t>
+            </w:r>
+            <w:r>
+              <w:rPr>
+                <w:rStyle w:val="SAGETextCodeinline"/>
+              </w:rPr>
+              <w:t>Customers</w:t>
+            </w:r>
+            <w:proofErr w:type="spellEnd"/>
+            <w:r>
+              <w:rPr>
+                <w:rStyle w:val="SAGETextCodeinline"/>
+              </w:rPr>
+              <w:t>?$</w:t>
+            </w:r>
+            <w:proofErr w:type="gramEnd"/>
+            <w:r>
+              <w:rPr>
+                <w:rStyle w:val="SAGETextCodeinline"/>
+              </w:rPr>
+              <w:t xml:space="preserve">filter=City eq 'Los Angeles' or </w:t>
             </w:r>
             <w:r>
               <w:rPr>
@@ -7891,8 +8602,8 @@
         <w:tblLook w:val="04A0" w:firstRow="1" w:lastRow="0" w:firstColumn="1" w:lastColumn="0" w:noHBand="0" w:noVBand="1"/>
       </w:tblPr>
       <w:tblGrid>
-        <w:gridCol w:w="3990"/>
-        <w:gridCol w:w="5185"/>
+        <w:gridCol w:w="3770"/>
+        <w:gridCol w:w="5405"/>
       </w:tblGrid>
       <w:tr>
         <w:trPr>
@@ -7939,12 +8650,17 @@
               <w:t xml:space="preserve">bool </w:t>
             </w:r>
             <w:proofErr w:type="spellStart"/>
+            <w:proofErr w:type="gramStart"/>
             <w:r>
               <w:t>substringof</w:t>
             </w:r>
             <w:proofErr w:type="spellEnd"/>
             <w:r>
-              <w:t>(string po, string p1)</w:t>
+              <w:t>(</w:t>
+            </w:r>
+            <w:proofErr w:type="gramEnd"/>
+            <w:r>
+              <w:t>string po, string p1)</w:t>
             </w:r>
           </w:p>
         </w:tc>
@@ -7963,7 +8679,35 @@
               <w:rPr>
                 <w:rStyle w:val="SAGETextCodeinline"/>
               </w:rPr>
-              <w:t>/Customers?$filter=</w:t>
+              <w:t>/</w:t>
+            </w:r>
+            <w:proofErr w:type="spellStart"/>
+            <w:proofErr w:type="gramStart"/>
+            <w:r>
+              <w:rPr>
+                <w:rStyle w:val="SAGETextCodeinline"/>
+              </w:rPr>
+              <w:t>AR</w:t>
+            </w:r>
+            <w:r>
+              <w:rPr>
+                <w:rStyle w:val="SAGETextCodeinline"/>
+              </w:rPr>
+              <w:t>Customers</w:t>
+            </w:r>
+            <w:proofErr w:type="spellEnd"/>
+            <w:r>
+              <w:rPr>
+                <w:rStyle w:val="SAGETextCodeinline"/>
+              </w:rPr>
+              <w:t>?$</w:t>
+            </w:r>
+            <w:proofErr w:type="gramEnd"/>
+            <w:r>
+              <w:rPr>
+                <w:rStyle w:val="SAGETextCodeinline"/>
+              </w:rPr>
+              <w:t>filter=</w:t>
             </w:r>
             <w:proofErr w:type="spellStart"/>
             <w:r>
@@ -8009,12 +8753,17 @@
               <w:t xml:space="preserve">bool </w:t>
             </w:r>
             <w:proofErr w:type="spellStart"/>
+            <w:proofErr w:type="gramStart"/>
             <w:r>
               <w:t>endswith</w:t>
             </w:r>
             <w:proofErr w:type="spellEnd"/>
             <w:r>
-              <w:t>(string p0, string p1)</w:t>
+              <w:t>(</w:t>
+            </w:r>
+            <w:proofErr w:type="gramEnd"/>
+            <w:r>
+              <w:t>string p0, string p1)</w:t>
             </w:r>
           </w:p>
         </w:tc>
@@ -8033,7 +8782,35 @@
               <w:rPr>
                 <w:rStyle w:val="SAGETextCodeinline"/>
               </w:rPr>
-              <w:t>/Customers?$filter=</w:t>
+              <w:t>/</w:t>
+            </w:r>
+            <w:proofErr w:type="spellStart"/>
+            <w:proofErr w:type="gramStart"/>
+            <w:r>
+              <w:rPr>
+                <w:rStyle w:val="SAGETextCodeinline"/>
+              </w:rPr>
+              <w:t>AR</w:t>
+            </w:r>
+            <w:r>
+              <w:rPr>
+                <w:rStyle w:val="SAGETextCodeinline"/>
+              </w:rPr>
+              <w:t>Customers</w:t>
+            </w:r>
+            <w:proofErr w:type="spellEnd"/>
+            <w:r>
+              <w:rPr>
+                <w:rStyle w:val="SAGETextCodeinline"/>
+              </w:rPr>
+              <w:t>?$</w:t>
+            </w:r>
+            <w:proofErr w:type="gramEnd"/>
+            <w:r>
+              <w:rPr>
+                <w:rStyle w:val="SAGETextCodeinline"/>
+              </w:rPr>
+              <w:t>filter=</w:t>
             </w:r>
             <w:proofErr w:type="spellStart"/>
             <w:r>
@@ -8091,12 +8868,17 @@
               <w:t xml:space="preserve">bool </w:t>
             </w:r>
             <w:proofErr w:type="spellStart"/>
+            <w:proofErr w:type="gramStart"/>
             <w:r>
               <w:t>startswith</w:t>
             </w:r>
             <w:proofErr w:type="spellEnd"/>
             <w:r>
-              <w:t>(string p0, string p1)</w:t>
+              <w:t>(</w:t>
+            </w:r>
+            <w:proofErr w:type="gramEnd"/>
+            <w:r>
+              <w:t>string p0, string p1)</w:t>
             </w:r>
           </w:p>
         </w:tc>
@@ -8115,7 +8897,35 @@
               <w:rPr>
                 <w:rStyle w:val="SAGETextCodeinline"/>
               </w:rPr>
-              <w:t>/Customers?$filter=</w:t>
+              <w:t>/</w:t>
+            </w:r>
+            <w:proofErr w:type="spellStart"/>
+            <w:proofErr w:type="gramStart"/>
+            <w:r>
+              <w:rPr>
+                <w:rStyle w:val="SAGETextCodeinline"/>
+              </w:rPr>
+              <w:t>AR</w:t>
+            </w:r>
+            <w:r>
+              <w:rPr>
+                <w:rStyle w:val="SAGETextCodeinline"/>
+              </w:rPr>
+              <w:t>Customers</w:t>
+            </w:r>
+            <w:proofErr w:type="spellEnd"/>
+            <w:r>
+              <w:rPr>
+                <w:rStyle w:val="SAGETextCodeinline"/>
+              </w:rPr>
+              <w:t>?$</w:t>
+            </w:r>
+            <w:proofErr w:type="gramEnd"/>
+            <w:r>
+              <w:rPr>
+                <w:rStyle w:val="SAGETextCodeinline"/>
+              </w:rPr>
+              <w:t>filter=</w:t>
             </w:r>
             <w:proofErr w:type="spellStart"/>
             <w:r>
@@ -8158,7 +8968,15 @@
           </w:tcPr>
           <w:p>
             <w:r>
-              <w:t>int length(string p0)</w:t>
+              <w:t xml:space="preserve">int </w:t>
+            </w:r>
+            <w:proofErr w:type="gramStart"/>
+            <w:r>
+              <w:t>length(</w:t>
+            </w:r>
+            <w:proofErr w:type="gramEnd"/>
+            <w:r>
+              <w:t>string p0)</w:t>
             </w:r>
           </w:p>
         </w:tc>
@@ -8177,7 +8995,35 @@
               <w:rPr>
                 <w:rStyle w:val="SAGETextCodeinline"/>
               </w:rPr>
-              <w:t>/Customers?$filter=length(</w:t>
+              <w:t>/</w:t>
+            </w:r>
+            <w:proofErr w:type="spellStart"/>
+            <w:proofErr w:type="gramStart"/>
+            <w:r>
+              <w:rPr>
+                <w:rStyle w:val="SAGETextCodeinline"/>
+              </w:rPr>
+              <w:t>AR</w:t>
+            </w:r>
+            <w:r>
+              <w:rPr>
+                <w:rStyle w:val="SAGETextCodeinline"/>
+              </w:rPr>
+              <w:t>Customers</w:t>
+            </w:r>
+            <w:proofErr w:type="spellEnd"/>
+            <w:r>
+              <w:rPr>
+                <w:rStyle w:val="SAGETextCodeinline"/>
+              </w:rPr>
+              <w:t>?$</w:t>
+            </w:r>
+            <w:proofErr w:type="gramEnd"/>
+            <w:r>
+              <w:rPr>
+                <w:rStyle w:val="SAGETextCodeinline"/>
+              </w:rPr>
+              <w:t>filter=length(</w:t>
             </w:r>
             <w:proofErr w:type="spellStart"/>
             <w:r>
@@ -8215,7 +9061,7 @@
       <w:pPr>
         <w:pStyle w:val="SAGEHeading3"/>
       </w:pPr>
-      <w:bookmarkStart w:id="28" w:name="_Toc19705143"/>
+      <w:bookmarkStart w:id="28" w:name="_Toc27146228"/>
       <w:r>
         <w:lastRenderedPageBreak/>
         <w:t xml:space="preserve">Format of </w:t>
@@ -8402,7 +9248,7 @@
       <w:pPr>
         <w:pStyle w:val="SAGEHeading3"/>
       </w:pPr>
-      <w:bookmarkStart w:id="29" w:name="_Toc19705144"/>
+      <w:bookmarkStart w:id="29" w:name="_Toc27146229"/>
       <w:r>
         <w:t xml:space="preserve">Combining </w:t>
       </w:r>
@@ -8437,7 +9283,31 @@
         <w:rPr>
           <w:rStyle w:val="SAGETextCodeinline"/>
         </w:rPr>
-        <w:t xml:space="preserve">GET http://localhost/Sage300WebApi/-/SAMLTD/AR/Customers?$filter=CustomerNumber </w:t>
+        <w:t>GET http://localhost/Sage300WebApi/</w:t>
+      </w:r>
+      <w:r>
+        <w:rPr>
+          <w:rStyle w:val="SAGETextCodeinline"/>
+        </w:rPr>
+        <w:t>v1.0/</w:t>
+      </w:r>
+      <w:r>
+        <w:rPr>
+          <w:rStyle w:val="SAGETextCodeinline"/>
+        </w:rPr>
+        <w:t>-/SAMLTD/AR/</w:t>
+      </w:r>
+      <w:r>
+        <w:rPr>
+          <w:rStyle w:val="SAGETextCodeinline"/>
+        </w:rPr>
+        <w:t>AR</w:t>
+      </w:r>
+      <w:r>
+        <w:rPr>
+          <w:rStyle w:val="SAGETextCodeinline"/>
+        </w:rPr>
+        <w:t xml:space="preserve">Customers?$filter=CustomerNumber </w:t>
       </w:r>
       <w:proofErr w:type="spellStart"/>
       <w:r>
@@ -8451,30 +9321,14 @@
         <w:rPr>
           <w:rStyle w:val="SAGETextCodeinline"/>
         </w:rPr>
-        <w:t xml:space="preserve"> '1100'&amp;$skip=5&amp;top=2&amp;$</w:t>
-      </w:r>
-      <w:proofErr w:type="spellStart"/>
+        <w:t xml:space="preserve"> '1100'&amp;$skip=5&amp;top=2&amp;$count=</w:t>
+      </w:r>
       <w:r>
         <w:rPr>
           <w:rStyle w:val="SAGETextCodeinline"/>
         </w:rPr>
-        <w:t>inlinecount</w:t>
-      </w:r>
-      <w:proofErr w:type="spellEnd"/>
-      <w:r>
-        <w:rPr>
-          <w:rStyle w:val="SAGETextCodeinline"/>
-        </w:rPr>
-        <w:t>=</w:t>
-      </w:r>
-      <w:proofErr w:type="spellStart"/>
-      <w:r>
-        <w:rPr>
-          <w:rStyle w:val="SAGETextCodeinline"/>
-        </w:rPr>
-        <w:t>allpages</w:t>
-      </w:r>
-      <w:proofErr w:type="spellEnd"/>
+        <w:t>true</w:t>
+      </w:r>
     </w:p>
     <w:p>
       <w:pPr>
@@ -8536,7 +9390,7 @@
         <w:framePr w:wrap="around"/>
       </w:pPr>
       <w:bookmarkStart w:id="30" w:name="_Toc446514910"/>
-      <w:bookmarkStart w:id="31" w:name="_Toc19705145"/>
+      <w:bookmarkStart w:id="31" w:name="_Toc27146230"/>
       <w:r>
         <w:lastRenderedPageBreak/>
         <w:t xml:space="preserve">Requesting </w:t>
@@ -8567,7 +9421,7 @@
         <w:pStyle w:val="SAGEHeading2"/>
       </w:pPr>
       <w:bookmarkStart w:id="32" w:name="_Toc446514911"/>
-      <w:bookmarkStart w:id="33" w:name="_Toc19705146"/>
+      <w:bookmarkStart w:id="33" w:name="_Toc27146231"/>
       <w:r>
         <w:t>Basic</w:t>
       </w:r>
@@ -8591,7 +9445,31 @@
         <w:rPr>
           <w:rStyle w:val="SAGETextCodeinline"/>
         </w:rPr>
-        <w:t>GET http://localhost/Sage300WebApi/-/SAMLTD/AR/Customers('1200')</w:t>
+        <w:t>GET http://localhost/Sage300WebApi/</w:t>
+      </w:r>
+      <w:r>
+        <w:rPr>
+          <w:rStyle w:val="SAGETextCodeinline"/>
+        </w:rPr>
+        <w:t>v1.0/</w:t>
+      </w:r>
+      <w:r>
+        <w:rPr>
+          <w:rStyle w:val="SAGETextCodeinline"/>
+        </w:rPr>
+        <w:t>-/SAMLTD/AR/</w:t>
+      </w:r>
+      <w:r>
+        <w:rPr>
+          <w:rStyle w:val="SAGETextCodeinline"/>
+        </w:rPr>
+        <w:t>AR</w:t>
+      </w:r>
+      <w:r>
+        <w:rPr>
+          <w:rStyle w:val="SAGETextCodeinline"/>
+        </w:rPr>
+        <w:t>Customers('1200')</w:t>
       </w:r>
     </w:p>
     <w:p>
@@ -8619,7 +9497,19 @@
         <w:rPr>
           <w:b/>
         </w:rPr>
-        <w:t>{protocol}://{host-application-path}/-/{company}/{app-module}/{resource}</w:t>
+        <w:t>{protocol}://{host-application-path}/</w:t>
+      </w:r>
+      <w:r>
+        <w:rPr>
+          <w:b/>
+        </w:rPr>
+        <w:t>{api-version}/</w:t>
+      </w:r>
+      <w:r>
+        <w:rPr>
+          <w:b/>
+        </w:rPr>
+        <w:t>-/{company}/{app-module}/{resource}</w:t>
       </w:r>
       <w:r>
         <w:rPr>
@@ -8728,7 +9618,21 @@
               <w:rPr>
                 <w:rStyle w:val="SAGETextCodeinline"/>
               </w:rPr>
-              <w:t>'1200', CustomerNumber = 'BARMART'</w:t>
+              <w:t xml:space="preserve">'1200', </w:t>
+            </w:r>
+            <w:proofErr w:type="spellStart"/>
+            <w:r>
+              <w:rPr>
+                <w:rStyle w:val="SAGETextCodeinline"/>
+              </w:rPr>
+              <w:t>CustomerNumber</w:t>
+            </w:r>
+            <w:proofErr w:type="spellEnd"/>
+            <w:r>
+              <w:rPr>
+                <w:rStyle w:val="SAGETextCodeinline"/>
+              </w:rPr>
+              <w:t xml:space="preserve"> = 'BARMART'</w:t>
             </w:r>
           </w:p>
         </w:tc>
@@ -8756,7 +9660,15 @@
         <w:t xml:space="preserve"> value</w:t>
       </w:r>
       <w:r>
-        <w:t xml:space="preserve"> of the sought after record is known ahead of time, a request for an entry is much more performant. The response payload for an entry is also more streamlined since no OData feed container is returned.</w:t>
+        <w:t xml:space="preserve"> of the </w:t>
+      </w:r>
+      <w:proofErr w:type="gramStart"/>
+      <w:r>
+        <w:t>sought after</w:t>
+      </w:r>
+      <w:proofErr w:type="gramEnd"/>
+      <w:r>
+        <w:t xml:space="preserve"> record is known ahead of time, a request for an entry is much more performant. The response payload for an entry is also more streamlined since no OData feed container is returned.</w:t>
       </w:r>
     </w:p>
     <w:p>
@@ -8786,7 +9698,7 @@
       <w:pPr>
         <w:pStyle w:val="SAGEHeading3"/>
       </w:pPr>
-      <w:bookmarkStart w:id="34" w:name="_Toc19705147"/>
+      <w:bookmarkStart w:id="34" w:name="_Toc27146232"/>
       <w:r>
         <w:t xml:space="preserve">Entity </w:t>
       </w:r>
@@ -8874,7 +9786,7 @@
       <w:pPr>
         <w:pStyle w:val="SAGEHeading3"/>
       </w:pPr>
-      <w:bookmarkStart w:id="35" w:name="_Toc19705148"/>
+      <w:bookmarkStart w:id="35" w:name="_Toc27146233"/>
       <w:r>
         <w:t xml:space="preserve">Entity Key with </w:t>
       </w:r>
@@ -8903,7 +9815,15 @@
         <w:t>n</w:t>
       </w:r>
       <w:r>
-        <w:t xml:space="preserve"> equals character (=) and the value as described in the previous section. (for example: </w:t>
+        <w:t xml:space="preserve"> </w:t>
+      </w:r>
+      <w:proofErr w:type="gramStart"/>
+      <w:r>
+        <w:t>equals</w:t>
+      </w:r>
+      <w:proofErr w:type="gramEnd"/>
+      <w:r>
+        <w:t xml:space="preserve"> character (=) and the value as described in the previous section. (for example: </w:t>
       </w:r>
       <w:proofErr w:type="spellStart"/>
       <w:r>
@@ -8938,7 +9858,7 @@
         <w:pStyle w:val="SAGEHeading2"/>
       </w:pPr>
       <w:bookmarkStart w:id="36" w:name="_Toc446514912"/>
-      <w:bookmarkStart w:id="37" w:name="_Toc19705149"/>
+      <w:bookmarkStart w:id="37" w:name="_Toc27146234"/>
       <w:r>
         <w:lastRenderedPageBreak/>
         <w:t>Composite Key</w:t>
@@ -8963,7 +9883,31 @@
         <w:rPr>
           <w:rStyle w:val="SAGETextCodeinline"/>
         </w:rPr>
-        <w:t xml:space="preserve">GET http://localhost/Sage300WebApi/-/SAMLTD/AR/ReceiptAndAdjustmentBatches(BatchRecordType = 'CA', </w:t>
+        <w:t>GET http://localhost/Sage300WebApi/</w:t>
+      </w:r>
+      <w:r>
+        <w:rPr>
+          <w:rStyle w:val="SAGETextCodeinline"/>
+        </w:rPr>
+        <w:t>v1.0/</w:t>
+      </w:r>
+      <w:r>
+        <w:rPr>
+          <w:rStyle w:val="SAGETextCodeinline"/>
+        </w:rPr>
+        <w:t>-/SAMLTD/AR/</w:t>
+      </w:r>
+      <w:r>
+        <w:rPr>
+          <w:rStyle w:val="SAGETextCodeinline"/>
+        </w:rPr>
+        <w:t>AR</w:t>
+      </w:r>
+      <w:r>
+        <w:rPr>
+          <w:rStyle w:val="SAGETextCodeinline"/>
+        </w:rPr>
+        <w:t xml:space="preserve">ReceiptAndAdjustmentBatches(BatchRecordType = 'CA', </w:t>
       </w:r>
       <w:proofErr w:type="spellStart"/>
       <w:r>
@@ -9095,7 +10039,7 @@
         <w:framePr w:wrap="around"/>
       </w:pPr>
       <w:bookmarkStart w:id="38" w:name="_Toc446514913"/>
-      <w:bookmarkStart w:id="39" w:name="_Toc19705150"/>
+      <w:bookmarkStart w:id="39" w:name="_Toc27146235"/>
       <w:r>
         <w:lastRenderedPageBreak/>
         <w:t xml:space="preserve">Deleting a </w:t>
@@ -9135,7 +10079,31 @@
         <w:rPr>
           <w:rStyle w:val="SAGETextCodeinline"/>
         </w:rPr>
-        <w:t>DELETE http://localhost/Sage300WebApi/-/SAMLTD/AR/Customers('1200')</w:t>
+        <w:t>DELETE http://localhost/Sage300WebApi/</w:t>
+      </w:r>
+      <w:r>
+        <w:rPr>
+          <w:rStyle w:val="SAGETextCodeinline"/>
+        </w:rPr>
+        <w:t>v1.0/</w:t>
+      </w:r>
+      <w:r>
+        <w:rPr>
+          <w:rStyle w:val="SAGETextCodeinline"/>
+        </w:rPr>
+        <w:t>-/SAMLTD/AR/</w:t>
+      </w:r>
+      <w:r>
+        <w:rPr>
+          <w:rStyle w:val="SAGETextCodeinline"/>
+        </w:rPr>
+        <w:t>AR</w:t>
+      </w:r>
+      <w:r>
+        <w:rPr>
+          <w:rStyle w:val="SAGETextCodeinline"/>
+        </w:rPr>
+        <w:t>Customers('1200')</w:t>
       </w:r>
     </w:p>
     <w:p>
@@ -9163,7 +10131,19 @@
         <w:rPr>
           <w:b/>
         </w:rPr>
-        <w:t>{protocol}://{host-application-path}/-/{company}/{app-module}/{resource}</w:t>
+        <w:t>{protocol}://{host-application-path}/</w:t>
+      </w:r>
+      <w:r>
+        <w:rPr>
+          <w:b/>
+        </w:rPr>
+        <w:t>{api-version}/</w:t>
+      </w:r>
+      <w:r>
+        <w:rPr>
+          <w:b/>
+        </w:rPr>
+        <w:t>-/{company}/{app-module}/{resource}</w:t>
       </w:r>
       <w:r>
         <w:rPr>
@@ -9180,10 +10160,18 @@
         <w:t>Deletion of records through the Sage 300 Web API is done through a DELETE HTTP request. Currently, Sage 300 Web API only supports deletion of one record per request. An entity key is required in order to identify the record being removed.</w:t>
       </w:r>
       <w:r>
-        <w:t xml:space="preserve"> The URL for the DELETE request is exactly the </w:t>
-      </w:r>
-      <w:r>
-        <w:t>same as performing a GET of an entry, down to the format of the entity key.</w:t>
+        <w:t xml:space="preserve"> The URL for the DELETE request is </w:t>
+      </w:r>
+      <w:proofErr w:type="gramStart"/>
+      <w:r>
+        <w:t xml:space="preserve">exactly the </w:t>
+      </w:r>
+      <w:r>
+        <w:t>same</w:t>
+      </w:r>
+      <w:proofErr w:type="gramEnd"/>
+      <w:r>
+        <w:t xml:space="preserve"> as performing a GET of an entry, down to the format of the entity key.</w:t>
       </w:r>
     </w:p>
     <w:p>
@@ -9205,7 +10193,7 @@
         <w:framePr w:wrap="around"/>
       </w:pPr>
       <w:bookmarkStart w:id="40" w:name="_Toc446514914"/>
-      <w:bookmarkStart w:id="41" w:name="_Toc19705151"/>
+      <w:bookmarkStart w:id="41" w:name="_Toc27146236"/>
       <w:r>
         <w:lastRenderedPageBreak/>
         <w:t xml:space="preserve">Inserting a </w:t>
@@ -9245,7 +10233,31 @@
         <w:rPr>
           <w:rStyle w:val="SAGETextCodeinline"/>
         </w:rPr>
-        <w:t>POST http://localhost/Sage300WebApi/-/SAMLTD/AR/Customers</w:t>
+        <w:t>POST http://localhost/Sage300WebApi/</w:t>
+      </w:r>
+      <w:r>
+        <w:rPr>
+          <w:rStyle w:val="SAGETextCodeinline"/>
+        </w:rPr>
+        <w:t>v1.0/</w:t>
+      </w:r>
+      <w:r>
+        <w:rPr>
+          <w:rStyle w:val="SAGETextCodeinline"/>
+        </w:rPr>
+        <w:t>-/SAMLTD/AR/</w:t>
+      </w:r>
+      <w:r>
+        <w:rPr>
+          <w:rStyle w:val="SAGETextCodeinline"/>
+        </w:rPr>
+        <w:t>AR</w:t>
+      </w:r>
+      <w:r>
+        <w:rPr>
+          <w:rStyle w:val="SAGETextCodeinline"/>
+        </w:rPr>
+        <w:t>Customers</w:t>
       </w:r>
     </w:p>
     <w:p>
@@ -9273,7 +10285,19 @@
         <w:rPr>
           <w:b/>
         </w:rPr>
-        <w:t>{protocol}://{host-application-path}/-/{c</w:t>
+        <w:t>{protocol}://{host-application-path}/</w:t>
+      </w:r>
+      <w:r>
+        <w:rPr>
+          <w:b/>
+        </w:rPr>
+        <w:t>{api-version}/</w:t>
+      </w:r>
+      <w:r>
+        <w:rPr>
+          <w:b/>
+        </w:rPr>
+        <w:t>-/{c</w:t>
       </w:r>
       <w:r>
         <w:rPr>
@@ -9437,7 +10461,15 @@
         <w:t xml:space="preserve"> contain</w:t>
       </w:r>
       <w:r>
-        <w:t xml:space="preserve"> all key properties however.</w:t>
+        <w:t xml:space="preserve"> all key </w:t>
+      </w:r>
+      <w:proofErr w:type="gramStart"/>
+      <w:r>
+        <w:t>properties</w:t>
+      </w:r>
+      <w:proofErr w:type="gramEnd"/>
+      <w:r>
+        <w:t xml:space="preserve"> however.</w:t>
       </w:r>
     </w:p>
     <w:p>
@@ -9476,7 +10508,7 @@
         <w:framePr w:wrap="around"/>
       </w:pPr>
       <w:bookmarkStart w:id="42" w:name="_Toc446514915"/>
-      <w:bookmarkStart w:id="43" w:name="_Toc19705152"/>
+      <w:bookmarkStart w:id="43" w:name="_Toc27146237"/>
       <w:r>
         <w:lastRenderedPageBreak/>
         <w:t xml:space="preserve">Updating </w:t>
@@ -9513,7 +10545,31 @@
         <w:rPr>
           <w:rStyle w:val="SAGETextCodeinline"/>
         </w:rPr>
-        <w:t>PUT http://localhost/Sage300WebApi/-/SAMLTD/AR/Customers('1200')</w:t>
+        <w:t>PUT http://localhost/Sage300WebApi/</w:t>
+      </w:r>
+      <w:r>
+        <w:rPr>
+          <w:rStyle w:val="SAGETextCodeinline"/>
+        </w:rPr>
+        <w:t>v1.0/</w:t>
+      </w:r>
+      <w:r>
+        <w:rPr>
+          <w:rStyle w:val="SAGETextCodeinline"/>
+        </w:rPr>
+        <w:t>-/SAMLTD/AR/</w:t>
+      </w:r>
+      <w:r>
+        <w:rPr>
+          <w:rStyle w:val="SAGETextCodeinline"/>
+        </w:rPr>
+        <w:t>AR</w:t>
+      </w:r>
+      <w:r>
+        <w:rPr>
+          <w:rStyle w:val="SAGETextCodeinline"/>
+        </w:rPr>
+        <w:t>Customers('1200')</w:t>
       </w:r>
     </w:p>
     <w:p>
@@ -9541,7 +10597,19 @@
         <w:rPr>
           <w:b/>
         </w:rPr>
-        <w:t>{protocol}://{host-application-path}/-/{company}/{app-module}/{resource}</w:t>
+        <w:t>{protocol}://{host-application-path}/</w:t>
+      </w:r>
+      <w:r>
+        <w:rPr>
+          <w:b/>
+        </w:rPr>
+        <w:t>{api-version}/</w:t>
+      </w:r>
+      <w:r>
+        <w:rPr>
+          <w:b/>
+        </w:rPr>
+        <w:t>-/{company}/{app-module}/{resource}</w:t>
       </w:r>
       <w:r>
         <w:rPr>
@@ -9581,8 +10649,13 @@
       <w:r>
         <w:t xml:space="preserve"> of one record per request. </w:t>
       </w:r>
-      <w:r>
-        <w:t xml:space="preserve">Similar to insertion, an update request </w:t>
+      <w:proofErr w:type="gramStart"/>
+      <w:r>
+        <w:t>Similar to</w:t>
+      </w:r>
+      <w:proofErr w:type="gramEnd"/>
+      <w:r>
+        <w:t xml:space="preserve"> insertion, an update request </w:t>
       </w:r>
       <w:r>
         <w:t xml:space="preserve">requires </w:t>
@@ -9621,7 +10694,7 @@
         <w:framePr w:wrap="around"/>
       </w:pPr>
       <w:bookmarkStart w:id="44" w:name="_Toc446514917"/>
-      <w:bookmarkStart w:id="45" w:name="_Toc19705153"/>
+      <w:bookmarkStart w:id="45" w:name="_Toc27146238"/>
       <w:r>
         <w:lastRenderedPageBreak/>
         <w:t>Invok</w:t>
@@ -9664,7 +10737,31 @@
         <w:rPr>
           <w:rStyle w:val="SAGETextCodeinline"/>
         </w:rPr>
-        <w:t>POST http://localhost/Sage300WebApi/-/SAMLTD/AR/PostInvoices($process)</w:t>
+        <w:t>POST http://localhost/Sage300WebApi/</w:t>
+      </w:r>
+      <w:r>
+        <w:rPr>
+          <w:rStyle w:val="SAGETextCodeinline"/>
+        </w:rPr>
+        <w:t>v1.0/</w:t>
+      </w:r>
+      <w:r>
+        <w:rPr>
+          <w:rStyle w:val="SAGETextCodeinline"/>
+        </w:rPr>
+        <w:t>-/SAMLTD/AR/</w:t>
+      </w:r>
+      <w:r>
+        <w:rPr>
+          <w:rStyle w:val="SAGETextCodeinline"/>
+        </w:rPr>
+        <w:t>AR</w:t>
+      </w:r>
+      <w:r>
+        <w:rPr>
+          <w:rStyle w:val="SAGETextCodeinline"/>
+        </w:rPr>
+        <w:t>PostInvoices($process)</w:t>
       </w:r>
     </w:p>
     <w:p>
@@ -9692,7 +10789,19 @@
         <w:rPr>
           <w:b/>
         </w:rPr>
-        <w:t>{protocol}://{host-application-path}/-/{company}/{app-module}/{resource}</w:t>
+        <w:t>{protocol}://{host-application-path}/</w:t>
+      </w:r>
+      <w:r>
+        <w:rPr>
+          <w:b/>
+        </w:rPr>
+        <w:t>{api-version}/</w:t>
+      </w:r>
+      <w:r>
+        <w:rPr>
+          <w:b/>
+        </w:rPr>
+        <w:t>-/{company}/{app-module}/{resource}</w:t>
       </w:r>
       <w:r>
         <w:rPr>
@@ -9750,7 +10859,15 @@
         <w:t>$process</w:t>
       </w:r>
       <w:r>
-        <w:t>. An entry payload in the body of the request (similar to an insertion request) is necessary to specify the parameters for the service invocation. Because process resources do not support GET requests, it may be necessary to retrieve the template entry (as described in the following section) to use as a starting po</w:t>
+        <w:t>. An entry payload in the body of the request (</w:t>
+      </w:r>
+      <w:proofErr w:type="gramStart"/>
+      <w:r>
+        <w:t>similar to</w:t>
+      </w:r>
+      <w:proofErr w:type="gramEnd"/>
+      <w:r>
+        <w:t xml:space="preserve"> an insertion request) is necessary to specify the parameters for the service invocation. Because process resources do not support GET requests, it may be necessary to retrieve the template entry (as described in the following section) to use as a starting po</w:t>
       </w:r>
       <w:r>
         <w:t>int.</w:t>
@@ -9774,7 +10891,7 @@
         <w:pStyle w:val="SAGEHeading1"/>
         <w:framePr w:wrap="around"/>
       </w:pPr>
-      <w:bookmarkStart w:id="46" w:name="_Toc19705154"/>
+      <w:bookmarkStart w:id="46" w:name="_Toc27146239"/>
       <w:r>
         <w:lastRenderedPageBreak/>
         <w:t xml:space="preserve">Retrieving </w:t>
@@ -9813,7 +10930,31 @@
         <w:rPr>
           <w:rStyle w:val="SAGETextCodeinline"/>
         </w:rPr>
-        <w:t>POST http://localhost/Sage300WebApi/-/SAMLTD/AR/PostInvoices($template)</w:t>
+        <w:t>POST http://localhost/Sage300WebApi/</w:t>
+      </w:r>
+      <w:r>
+        <w:rPr>
+          <w:rStyle w:val="SAGETextCodeinline"/>
+        </w:rPr>
+        <w:t>v1.0/</w:t>
+      </w:r>
+      <w:r>
+        <w:rPr>
+          <w:rStyle w:val="SAGETextCodeinline"/>
+        </w:rPr>
+        <w:t>-/SAMLTD/AR/</w:t>
+      </w:r>
+      <w:r>
+        <w:rPr>
+          <w:rStyle w:val="SAGETextCodeinline"/>
+        </w:rPr>
+        <w:t>AR</w:t>
+      </w:r>
+      <w:r>
+        <w:rPr>
+          <w:rStyle w:val="SAGETextCodeinline"/>
+        </w:rPr>
+        <w:t>PostInvoices($template)</w:t>
       </w:r>
     </w:p>
     <w:p>
@@ -9841,7 +10982,19 @@
         <w:rPr>
           <w:b/>
         </w:rPr>
-        <w:t>{protocol}://{host-application-path}/-/{company}/{app-module}/{resource}</w:t>
+        <w:t>{protocol}://{host-application-path}/</w:t>
+      </w:r>
+      <w:r>
+        <w:rPr>
+          <w:b/>
+        </w:rPr>
+        <w:t>{api-version}/</w:t>
+      </w:r>
+      <w:r>
+        <w:rPr>
+          <w:b/>
+        </w:rPr>
+        <w:t>-/{company}/{app-module}/{resource}</w:t>
       </w:r>
       <w:r>
         <w:rPr>
@@ -9915,7 +11068,7 @@
         <w:framePr w:wrap="around"/>
       </w:pPr>
       <w:bookmarkStart w:id="47" w:name="_Toc446514918"/>
-      <w:bookmarkStart w:id="48" w:name="_Toc19705155"/>
+      <w:bookmarkStart w:id="48" w:name="_Toc27146240"/>
       <w:r>
         <w:lastRenderedPageBreak/>
         <w:t>Errors</w:t>
@@ -10076,7 +11229,7 @@
       <w:pPr>
         <w:pStyle w:val="SAGEHeading2"/>
       </w:pPr>
-      <w:bookmarkStart w:id="49" w:name="_Toc19705156"/>
+      <w:bookmarkStart w:id="49" w:name="_Toc27146241"/>
       <w:r>
         <w:t xml:space="preserve">Error </w:t>
       </w:r>
@@ -10678,7 +11831,7 @@
       <w:pPr>
         <w:pStyle w:val="SAGEHeading2"/>
       </w:pPr>
-      <w:bookmarkStart w:id="50" w:name="_Toc19705157"/>
+      <w:bookmarkStart w:id="50" w:name="_Toc27146242"/>
       <w:r>
         <w:t xml:space="preserve">Error </w:t>
       </w:r>
@@ -10734,7 +11887,7 @@
         <w:pStyle w:val="SAGEHeading1"/>
         <w:framePr w:wrap="around"/>
       </w:pPr>
-      <w:bookmarkStart w:id="51" w:name="_Toc19705158"/>
+      <w:bookmarkStart w:id="51" w:name="_Toc27146243"/>
       <w:r>
         <w:lastRenderedPageBreak/>
         <w:t xml:space="preserve">Performance </w:t>
@@ -10771,7 +11924,7 @@
       <w:pPr>
         <w:pStyle w:val="SAGEHeading2"/>
       </w:pPr>
-      <w:bookmarkStart w:id="52" w:name="_Toc19705159"/>
+      <w:bookmarkStart w:id="52" w:name="_Toc27146244"/>
       <w:r>
         <w:t xml:space="preserve">Increase </w:t>
       </w:r>
@@ -10831,12 +11984,14 @@
       <w:r>
         <w:t xml:space="preserve">open the </w:t>
       </w:r>
+      <w:proofErr w:type="spellStart"/>
       <w:r>
         <w:rPr>
           <w:rStyle w:val="SAGETextFilename"/>
         </w:rPr>
         <w:t>Web.config</w:t>
       </w:r>
+      <w:proofErr w:type="spellEnd"/>
       <w:r>
         <w:t xml:space="preserve"> file located in the </w:t>
       </w:r>
@@ -10928,7 +12083,7 @@
       <w:pPr>
         <w:pStyle w:val="SAGEHeading2"/>
       </w:pPr>
-      <w:bookmarkStart w:id="53" w:name="_Toc19705160"/>
+      <w:bookmarkStart w:id="53" w:name="_Toc27146245"/>
       <w:r>
         <w:t xml:space="preserve">Change IIS </w:t>
       </w:r>
@@ -11355,14 +12510,27 @@
           <w:pPr>
             <w:pStyle w:val="SAGEFooter"/>
           </w:pPr>
-          <w:fldSimple w:instr=" STYLEREF  SAGE_Title  \* MERGEFORMAT ">
-            <w:r>
-              <w:rPr>
-                <w:noProof/>
-              </w:rPr>
-              <w:t>Sage 300 Web API</w:t>
-            </w:r>
-          </w:fldSimple>
+          <w:r>
+            <w:fldChar w:fldCharType="begin"/>
+          </w:r>
+          <w:r>
+            <w:instrText xml:space="preserve"> STYLEREF  SAGE_Title  \* MERGEFORMAT </w:instrText>
+          </w:r>
+          <w:r>
+            <w:fldChar w:fldCharType="separate"/>
+          </w:r>
+          <w:r>
+            <w:rPr>
+              <w:noProof/>
+            </w:rPr>
+            <w:t>Sage 300 Web API</w:t>
+          </w:r>
+          <w:r>
+            <w:rPr>
+              <w:noProof/>
+            </w:rPr>
+            <w:fldChar w:fldCharType="end"/>
+          </w:r>
           <w:r>
             <w:rPr>
               <w:noProof/>
@@ -11508,14 +12676,27 @@
           <w:pPr>
             <w:pStyle w:val="SAGEFooter"/>
           </w:pPr>
-          <w:fldSimple w:instr=" STYLEREF  SAGE_Title  \* MERGEFORMAT ">
-            <w:r>
-              <w:rPr>
-                <w:noProof/>
-              </w:rPr>
-              <w:t>Sage 300 Web API</w:t>
-            </w:r>
-          </w:fldSimple>
+          <w:r>
+            <w:fldChar w:fldCharType="begin"/>
+          </w:r>
+          <w:r>
+            <w:instrText xml:space="preserve"> STYLEREF  SAGE_Title  \* MERGEFORMAT </w:instrText>
+          </w:r>
+          <w:r>
+            <w:fldChar w:fldCharType="separate"/>
+          </w:r>
+          <w:r>
+            <w:rPr>
+              <w:noProof/>
+            </w:rPr>
+            <w:t>Sage 300 Web API</w:t>
+          </w:r>
+          <w:r>
+            <w:rPr>
+              <w:noProof/>
+            </w:rPr>
+            <w:fldChar w:fldCharType="end"/>
+          </w:r>
           <w:r>
             <w:rPr>
               <w:noProof/>
@@ -11785,14 +12966,27 @@
     <w:pPr>
       <w:pStyle w:val="SAGEHeader"/>
     </w:pPr>
-    <w:fldSimple w:instr=" STYLEREF  &quot;SAGE_Heading 1&quot;  \* MERGEFORMAT ">
-      <w:r>
-        <w:rPr>
-          <w:noProof/>
-        </w:rPr>
-        <w:t>Requesting a resource entry (HTTP GET)</w:t>
-      </w:r>
-    </w:fldSimple>
+    <w:r>
+      <w:fldChar w:fldCharType="begin"/>
+    </w:r>
+    <w:r>
+      <w:instrText xml:space="preserve"> STYLEREF  "SAGE_Heading 1"  \* MERGEFORMAT </w:instrText>
+    </w:r>
+    <w:r>
+      <w:fldChar w:fldCharType="separate"/>
+    </w:r>
+    <w:r>
+      <w:rPr>
+        <w:noProof/>
+      </w:rPr>
+      <w:t>Requesting a resource entry (HTTP GET)</w:t>
+    </w:r>
+    <w:r>
+      <w:rPr>
+        <w:noProof/>
+      </w:rPr>
+      <w:fldChar w:fldCharType="end"/>
+    </w:r>
   </w:p>
 </w:hdr>
 </file>
@@ -11830,14 +13024,14 @@
         <v:path o:extrusionok="f" gradientshapeok="t" o:connecttype="rect"/>
         <o:lock v:ext="edit" aspectratio="t"/>
       </v:shapetype>
-      <v:shape id="_x0000_i1034" type="#_x0000_t75" style="width:20.25pt;height:20.25pt" o:bullet="t">
+      <v:shape id="_x0000_i1114" type="#_x0000_t75" style="width:21.75pt;height:21.75pt" o:bullet="t">
         <v:imagedata r:id="rId1" o:title="clip_image001"/>
       </v:shape>
     </w:pict>
   </w:numPicBullet>
   <w:numPicBullet w:numPicBulletId="1">
     <w:pict>
-      <v:shape id="_x0000_i1035" type="#_x0000_t75" style="width:118.5pt;height:118.5pt" o:bullet="t">
+      <v:shape id="_x0000_i1115" type="#_x0000_t75" style="width:115.5pt;height:115.5pt" o:bullet="t">
         <v:imagedata r:id="rId2" o:title="clip_image002"/>
       </v:shape>
     </w:pict>
@@ -32550,7 +33744,7 @@
 </file>
 
 <file path=customXml/itemProps1.xml><?xml version="1.0" encoding="utf-8"?>
-<ds:datastoreItem xmlns:ds="http://schemas.openxmlformats.org/officeDocument/2006/customXml" ds:itemID="{9F5A04D5-E367-4C18-BB7B-ED640955BFBB}">
+<ds:datastoreItem xmlns:ds="http://schemas.openxmlformats.org/officeDocument/2006/customXml" ds:itemID="{3E7C0FC9-E299-4883-A033-27E3C776BDC2}">
   <ds:schemaRefs>
     <ds:schemaRef ds:uri="http://schemas.openxmlformats.org/officeDocument/2006/bibliography"/>
   </ds:schemaRefs>

</xml_diff>